<commit_message>
add result cifar10 calad
</commit_message>
<xml_diff>
--- a/results.docx
+++ b/results.docx
@@ -3686,7 +3686,74 @@
         <w:t xml:space="preserve"> 0,7,2</w:t>
       </w:r>
     </w:p>
-    <w:p/>
+    <w:p>
+      <w:pPr>
+        <w:pStyle w:val="HTMLPreformatted"/>
+      </w:pPr>
+      <w:r>
+        <w:t xml:space="preserve">Seeds for 4: </w:t>
+      </w:r>
+      <w:r>
+        <w:t>[4 5 2]</w:t>
+      </w:r>
+    </w:p>
+    <w:p>
+      <w:pPr>
+        <w:pStyle w:val="HTMLPreformatted"/>
+      </w:pPr>
+      <w:r>
+        <w:t xml:space="preserve">Seeds for 5: </w:t>
+      </w:r>
+      <w:r>
+        <w:t xml:space="preserve">[4 </w:t>
+      </w:r>
+      <w:r>
+        <w:t>6</w:t>
+      </w:r>
+      <w:r>
+        <w:t xml:space="preserve"> </w:t>
+      </w:r>
+      <w:r>
+        <w:t>1</w:t>
+      </w:r>
+      <w:r>
+        <w:t>]</w:t>
+      </w:r>
+    </w:p>
+    <w:p>
+      <w:pPr>
+        <w:pStyle w:val="HTMLPreformatted"/>
+      </w:pPr>
+      <w:r>
+        <w:t>Seeds for 6: [1 7 2]</w:t>
+      </w:r>
+    </w:p>
+    <w:p>
+      <w:pPr>
+        <w:pStyle w:val="HTMLPreformatted"/>
+      </w:pPr>
+      <w:r>
+        <w:t>Seeds for 7: [5 2 7]</w:t>
+      </w:r>
+    </w:p>
+    <w:p>
+      <w:pPr>
+        <w:pStyle w:val="HTMLPreformatted"/>
+      </w:pPr>
+      <w:r>
+        <w:t>Seeds for 8: [5 6 14]</w:t>
+      </w:r>
+    </w:p>
+    <w:p>
+      <w:pPr>
+        <w:pStyle w:val="HTMLPreformatted"/>
+      </w:pPr>
+      <w:r>
+        <w:t>Seeds for 9 :  [ 5  0 14]</w:t>
+      </w:r>
+      <w:bookmarkStart w:id="0" w:name="_GoBack"/>
+      <w:bookmarkEnd w:id="0"/>
+    </w:p>
     <w:p/>
     <w:tbl>
       <w:tblPr>
@@ -3695,23 +3762,23 @@
         <w:tblLook w:val="04A0" w:firstRow="1" w:lastRow="0" w:firstColumn="1" w:lastColumn="0" w:noHBand="0" w:noVBand="1"/>
       </w:tblPr>
       <w:tblGrid>
-        <w:gridCol w:w="1405"/>
-        <w:gridCol w:w="1418"/>
-        <w:gridCol w:w="1418"/>
-        <w:gridCol w:w="902"/>
-        <w:gridCol w:w="902"/>
-        <w:gridCol w:w="346"/>
-        <w:gridCol w:w="346"/>
-        <w:gridCol w:w="346"/>
-        <w:gridCol w:w="346"/>
-        <w:gridCol w:w="346"/>
-        <w:gridCol w:w="346"/>
-        <w:gridCol w:w="1229"/>
+        <w:gridCol w:w="1014"/>
+        <w:gridCol w:w="1023"/>
+        <w:gridCol w:w="1022"/>
+        <w:gridCol w:w="676"/>
+        <w:gridCol w:w="676"/>
+        <w:gridCol w:w="703"/>
+        <w:gridCol w:w="703"/>
+        <w:gridCol w:w="616"/>
+        <w:gridCol w:w="616"/>
+        <w:gridCol w:w="703"/>
+        <w:gridCol w:w="703"/>
+        <w:gridCol w:w="895"/>
       </w:tblGrid>
       <w:tr>
         <w:tc>
           <w:tcPr>
-            <w:tcW w:w="1777" w:type="dxa"/>
+            <w:tcW w:w="1405" w:type="dxa"/>
           </w:tcPr>
           <w:p>
             <w:pPr>
@@ -3721,7 +3788,7 @@
         </w:tc>
         <w:tc>
           <w:tcPr>
-            <w:tcW w:w="614" w:type="dxa"/>
+            <w:tcW w:w="1418" w:type="dxa"/>
           </w:tcPr>
           <w:p>
             <w:r>
@@ -3731,7 +3798,7 @@
         </w:tc>
         <w:tc>
           <w:tcPr>
-            <w:tcW w:w="614" w:type="dxa"/>
+            <w:tcW w:w="1418" w:type="dxa"/>
           </w:tcPr>
           <w:p>
             <w:r>
@@ -3741,7 +3808,7 @@
         </w:tc>
         <w:tc>
           <w:tcPr>
-            <w:tcW w:w="614" w:type="dxa"/>
+            <w:tcW w:w="902" w:type="dxa"/>
           </w:tcPr>
           <w:p>
             <w:r>
@@ -3751,7 +3818,7 @@
         </w:tc>
         <w:tc>
           <w:tcPr>
-            <w:tcW w:w="613" w:type="dxa"/>
+            <w:tcW w:w="902" w:type="dxa"/>
           </w:tcPr>
           <w:p>
             <w:r>
@@ -3761,7 +3828,7 @@
         </w:tc>
         <w:tc>
           <w:tcPr>
-            <w:tcW w:w="613" w:type="dxa"/>
+            <w:tcW w:w="346" w:type="dxa"/>
           </w:tcPr>
           <w:p>
             <w:r>
@@ -3771,7 +3838,7 @@
         </w:tc>
         <w:tc>
           <w:tcPr>
-            <w:tcW w:w="613" w:type="dxa"/>
+            <w:tcW w:w="346" w:type="dxa"/>
           </w:tcPr>
           <w:p>
             <w:r>
@@ -3781,7 +3848,7 @@
         </w:tc>
         <w:tc>
           <w:tcPr>
-            <w:tcW w:w="613" w:type="dxa"/>
+            <w:tcW w:w="346" w:type="dxa"/>
           </w:tcPr>
           <w:p>
             <w:r>
@@ -3791,7 +3858,7 @@
         </w:tc>
         <w:tc>
           <w:tcPr>
-            <w:tcW w:w="613" w:type="dxa"/>
+            <w:tcW w:w="346" w:type="dxa"/>
           </w:tcPr>
           <w:p>
             <w:r>
@@ -3801,7 +3868,7 @@
         </w:tc>
         <w:tc>
           <w:tcPr>
-            <w:tcW w:w="613" w:type="dxa"/>
+            <w:tcW w:w="346" w:type="dxa"/>
           </w:tcPr>
           <w:p>
             <w:r>
@@ -3811,7 +3878,7 @@
         </w:tc>
         <w:tc>
           <w:tcPr>
-            <w:tcW w:w="613" w:type="dxa"/>
+            <w:tcW w:w="346" w:type="dxa"/>
           </w:tcPr>
           <w:p>
             <w:r>
@@ -3821,7 +3888,7 @@
         </w:tc>
         <w:tc>
           <w:tcPr>
-            <w:tcW w:w="1440" w:type="dxa"/>
+            <w:tcW w:w="1229" w:type="dxa"/>
           </w:tcPr>
           <w:p>
             <w:pPr>
@@ -3838,7 +3905,7 @@
       <w:tr>
         <w:tc>
           <w:tcPr>
-            <w:tcW w:w="1777" w:type="dxa"/>
+            <w:tcW w:w="1405" w:type="dxa"/>
           </w:tcPr>
           <w:p>
             <w:pPr>
@@ -3851,7 +3918,7 @@
         </w:tc>
         <w:tc>
           <w:tcPr>
-            <w:tcW w:w="614" w:type="dxa"/>
+            <w:tcW w:w="1418" w:type="dxa"/>
           </w:tcPr>
           <w:p>
             <m:oMath>
@@ -3890,7 +3957,7 @@
         </w:tc>
         <w:tc>
           <w:tcPr>
-            <w:tcW w:w="614" w:type="dxa"/>
+            <w:tcW w:w="1418" w:type="dxa"/>
           </w:tcPr>
           <w:p>
             <m:oMathPara>
@@ -3931,7 +3998,7 @@
         </w:tc>
         <w:tc>
           <w:tcPr>
-            <w:tcW w:w="614" w:type="dxa"/>
+            <w:tcW w:w="902" w:type="dxa"/>
           </w:tcPr>
           <w:p>
             <m:oMathPara>
@@ -3972,7 +4039,7 @@
         </w:tc>
         <w:tc>
           <w:tcPr>
-            <w:tcW w:w="613" w:type="dxa"/>
+            <w:tcW w:w="902" w:type="dxa"/>
           </w:tcPr>
           <w:p>
             <m:oMathPara>
@@ -4013,135 +4080,229 @@
         </w:tc>
         <w:tc>
           <w:tcPr>
-            <w:tcW w:w="613" w:type="dxa"/>
-          </w:tcPr>
-          <w:p>
-            <w:bookmarkStart w:id="0" w:name="_GoBack"/>
-            <w:bookmarkEnd w:id="0"/>
-            <m:oMathPara>
-              <m:oMath>
-                <m:r>
-                  <w:rPr>
-                    <w:rFonts w:ascii="Cambria Math" w:hAnsi="Cambria Math" w:cs="Courier New"/>
-                    <w:color w:val="212121"/>
-                    <w:sz w:val="21"/>
-                    <w:szCs w:val="21"/>
-                    <w:shd w:val="clear" w:color="auto" w:fill="FFFFFF"/>
-                  </w:rPr>
-                  <m:t>±</m:t>
-                </m:r>
-              </m:oMath>
-            </m:oMathPara>
-          </w:p>
-        </w:tc>
-        <w:tc>
-          <w:tcPr>
-            <w:tcW w:w="613" w:type="dxa"/>
-          </w:tcPr>
-          <w:p>
-            <m:oMathPara>
-              <m:oMath>
-                <m:r>
-                  <w:rPr>
-                    <w:rFonts w:ascii="Cambria Math" w:hAnsi="Cambria Math" w:cs="Courier New"/>
-                    <w:color w:val="212121"/>
-                    <w:sz w:val="21"/>
-                    <w:szCs w:val="21"/>
-                    <w:shd w:val="clear" w:color="auto" w:fill="FFFFFF"/>
-                  </w:rPr>
-                  <m:t>±</m:t>
-                </m:r>
-              </m:oMath>
-            </m:oMathPara>
-          </w:p>
-        </w:tc>
-        <w:tc>
-          <w:tcPr>
-            <w:tcW w:w="613" w:type="dxa"/>
-          </w:tcPr>
-          <w:p>
-            <m:oMathPara>
-              <m:oMath>
-                <m:r>
-                  <w:rPr>
-                    <w:rFonts w:ascii="Cambria Math" w:hAnsi="Cambria Math" w:cs="Courier New"/>
-                    <w:color w:val="212121"/>
-                    <w:sz w:val="21"/>
-                    <w:szCs w:val="21"/>
-                    <w:shd w:val="clear" w:color="auto" w:fill="FFFFFF"/>
-                  </w:rPr>
-                  <m:t>±</m:t>
-                </m:r>
-              </m:oMath>
-            </m:oMathPara>
-          </w:p>
-        </w:tc>
-        <w:tc>
-          <w:tcPr>
-            <w:tcW w:w="613" w:type="dxa"/>
-          </w:tcPr>
-          <w:p>
-            <m:oMathPara>
-              <m:oMath>
-                <m:r>
-                  <w:rPr>
-                    <w:rFonts w:ascii="Cambria Math" w:hAnsi="Cambria Math" w:cs="Courier New"/>
-                    <w:color w:val="212121"/>
-                    <w:sz w:val="21"/>
-                    <w:szCs w:val="21"/>
-                    <w:shd w:val="clear" w:color="auto" w:fill="FFFFFF"/>
-                  </w:rPr>
-                  <m:t>±</m:t>
-                </m:r>
-              </m:oMath>
-            </m:oMathPara>
-          </w:p>
-        </w:tc>
-        <w:tc>
-          <w:tcPr>
-            <w:tcW w:w="613" w:type="dxa"/>
-          </w:tcPr>
-          <w:p>
-            <m:oMathPara>
-              <m:oMath>
-                <m:r>
-                  <w:rPr>
-                    <w:rFonts w:ascii="Cambria Math" w:hAnsi="Cambria Math" w:cs="Courier New"/>
-                    <w:color w:val="212121"/>
-                    <w:sz w:val="21"/>
-                    <w:szCs w:val="21"/>
-                    <w:shd w:val="clear" w:color="auto" w:fill="FFFFFF"/>
-                  </w:rPr>
-                  <m:t>±</m:t>
-                </m:r>
-              </m:oMath>
-            </m:oMathPara>
-          </w:p>
-        </w:tc>
-        <w:tc>
-          <w:tcPr>
-            <w:tcW w:w="613" w:type="dxa"/>
-          </w:tcPr>
-          <w:p>
-            <m:oMathPara>
-              <m:oMath>
-                <m:r>
-                  <w:rPr>
-                    <w:rFonts w:ascii="Cambria Math" w:hAnsi="Cambria Math" w:cs="Courier New"/>
-                    <w:color w:val="212121"/>
-                    <w:sz w:val="21"/>
-                    <w:szCs w:val="21"/>
-                    <w:shd w:val="clear" w:color="auto" w:fill="FFFFFF"/>
-                  </w:rPr>
-                  <m:t>±</m:t>
-                </m:r>
-              </m:oMath>
-            </m:oMathPara>
-          </w:p>
-        </w:tc>
-        <w:tc>
-          <w:tcPr>
-            <w:tcW w:w="1440" w:type="dxa"/>
+            <w:tcW w:w="346" w:type="dxa"/>
+          </w:tcPr>
+          <w:p>
+            <w:pPr>
+              <w:pStyle w:val="HTMLPreformatted"/>
+            </w:pPr>
+            <w:r>
+              <w:t>0.7368</w:t>
+            </w:r>
+          </w:p>
+          <w:p>
+            <m:oMath>
+              <m:r>
+                <w:rPr>
+                  <w:rFonts w:ascii="Cambria Math" w:hAnsi="Cambria Math"/>
+                  <w:color w:val="212121"/>
+                  <w:sz w:val="21"/>
+                  <w:szCs w:val="21"/>
+                  <w:shd w:val="clear" w:color="auto" w:fill="FFFFFF"/>
+                </w:rPr>
+                <m:t>±</m:t>
+              </m:r>
+            </m:oMath>
+            <w:r>
+              <w:t>0.0033</w:t>
+            </w:r>
+          </w:p>
+        </w:tc>
+        <w:tc>
+          <w:tcPr>
+            <w:tcW w:w="346" w:type="dxa"/>
+          </w:tcPr>
+          <w:p>
+            <w:pPr>
+              <w:pStyle w:val="HTMLPreformatted"/>
+            </w:pPr>
+            <w:r>
+              <w:t>0.5287</w:t>
+            </w:r>
+          </w:p>
+          <w:p>
+            <w:pPr>
+              <w:rPr>
+                <w:rFonts w:eastAsiaTheme="minorEastAsia"/>
+                <w:color w:val="212121"/>
+                <w:sz w:val="21"/>
+                <w:szCs w:val="21"/>
+                <w:shd w:val="clear" w:color="auto" w:fill="FFFFFF"/>
+              </w:rPr>
+            </w:pPr>
+            <m:oMathPara>
+              <m:oMath>
+                <m:r>
+                  <w:rPr>
+                    <w:rFonts w:ascii="Cambria Math" w:hAnsi="Cambria Math" w:cs="Courier New"/>
+                    <w:color w:val="212121"/>
+                    <w:sz w:val="21"/>
+                    <w:szCs w:val="21"/>
+                    <w:shd w:val="clear" w:color="auto" w:fill="FFFFFF"/>
+                  </w:rPr>
+                  <m:t>±</m:t>
+                </m:r>
+              </m:oMath>
+            </m:oMathPara>
+          </w:p>
+          <w:p>
+            <w:r>
+              <w:t>0.0110</w:t>
+            </w:r>
+          </w:p>
+        </w:tc>
+        <w:tc>
+          <w:tcPr>
+            <w:tcW w:w="346" w:type="dxa"/>
+          </w:tcPr>
+          <w:p>
+            <w:pPr>
+              <w:pStyle w:val="HTMLPreformatted"/>
+            </w:pPr>
+            <w:r>
+              <w:t>0.7182</w:t>
+            </w:r>
+          </w:p>
+          <w:p>
+            <w:pPr>
+              <w:pStyle w:val="HTMLPreformatted"/>
+            </w:pPr>
+            <m:oMath>
+              <m:r>
+                <w:rPr>
+                  <w:rFonts w:ascii="Cambria Math" w:hAnsi="Cambria Math"/>
+                  <w:color w:val="212121"/>
+                  <w:sz w:val="21"/>
+                  <w:szCs w:val="21"/>
+                  <w:shd w:val="clear" w:color="auto" w:fill="FFFFFF"/>
+                </w:rPr>
+                <m:t>±</m:t>
+              </m:r>
+            </m:oMath>
+            <w:r>
+              <w:t xml:space="preserve"> 0.0227</w:t>
+            </w:r>
+          </w:p>
+          <w:p/>
+        </w:tc>
+        <w:tc>
+          <w:tcPr>
+            <w:tcW w:w="346" w:type="dxa"/>
+          </w:tcPr>
+          <w:p>
+            <w:pPr>
+              <w:pStyle w:val="HTMLPreformatted"/>
+            </w:pPr>
+            <w:r>
+              <w:t>0.5293</w:t>
+            </w:r>
+          </w:p>
+          <w:p>
+            <w:pPr>
+              <w:rPr>
+                <w:rFonts w:eastAsiaTheme="minorEastAsia"/>
+                <w:color w:val="212121"/>
+                <w:sz w:val="21"/>
+                <w:szCs w:val="21"/>
+                <w:shd w:val="clear" w:color="auto" w:fill="FFFFFF"/>
+              </w:rPr>
+            </w:pPr>
+            <m:oMathPara>
+              <m:oMath>
+                <m:r>
+                  <w:rPr>
+                    <w:rFonts w:ascii="Cambria Math" w:hAnsi="Cambria Math" w:cs="Courier New"/>
+                    <w:color w:val="212121"/>
+                    <w:sz w:val="21"/>
+                    <w:szCs w:val="21"/>
+                    <w:shd w:val="clear" w:color="auto" w:fill="FFFFFF"/>
+                  </w:rPr>
+                  <m:t>±</m:t>
+                </m:r>
+              </m:oMath>
+            </m:oMathPara>
+          </w:p>
+          <w:p>
+            <w:pPr>
+              <w:pStyle w:val="HTMLPreformatted"/>
+            </w:pPr>
+            <w:r>
+              <w:t>0.0266</w:t>
+            </w:r>
+          </w:p>
+          <w:p/>
+        </w:tc>
+        <w:tc>
+          <w:tcPr>
+            <w:tcW w:w="346" w:type="dxa"/>
+          </w:tcPr>
+          <w:p>
+            <w:pPr>
+              <w:pStyle w:val="HTMLPreformatted"/>
+            </w:pPr>
+            <w:r>
+              <w:t>0.6880</w:t>
+            </w:r>
+          </w:p>
+          <w:p>
+            <w:pPr>
+              <w:pStyle w:val="HTMLPreformatted"/>
+            </w:pPr>
+            <m:oMath>
+              <m:r>
+                <w:rPr>
+                  <w:rFonts w:ascii="Cambria Math" w:hAnsi="Cambria Math"/>
+                  <w:color w:val="212121"/>
+                  <w:sz w:val="21"/>
+                  <w:szCs w:val="21"/>
+                  <w:shd w:val="clear" w:color="auto" w:fill="FFFFFF"/>
+                </w:rPr>
+                <m:t>±</m:t>
+              </m:r>
+            </m:oMath>
+            <w:r>
+              <w:t xml:space="preserve"> 0.0278</w:t>
+            </w:r>
+          </w:p>
+          <w:p/>
+        </w:tc>
+        <w:tc>
+          <w:tcPr>
+            <w:tcW w:w="346" w:type="dxa"/>
+          </w:tcPr>
+          <w:p>
+            <w:pPr>
+              <w:pStyle w:val="HTMLPreformatted"/>
+            </w:pPr>
+            <w:r>
+              <w:t>0.4772</w:t>
+            </w:r>
+          </w:p>
+          <w:p>
+            <w:pPr>
+              <w:pStyle w:val="HTMLPreformatted"/>
+            </w:pPr>
+            <m:oMath>
+              <m:r>
+                <w:rPr>
+                  <w:rFonts w:ascii="Cambria Math" w:hAnsi="Cambria Math"/>
+                  <w:color w:val="212121"/>
+                  <w:sz w:val="21"/>
+                  <w:szCs w:val="21"/>
+                  <w:shd w:val="clear" w:color="auto" w:fill="FFFFFF"/>
+                </w:rPr>
+                <m:t>±</m:t>
+              </m:r>
+            </m:oMath>
+            <w:r>
+              <w:t>0.0466</w:t>
+            </w:r>
+          </w:p>
+          <w:p/>
+        </w:tc>
+        <w:tc>
+          <w:tcPr>
+            <w:tcW w:w="1229" w:type="dxa"/>
           </w:tcPr>
           <w:p>
             <w:pPr>
@@ -4167,7 +4328,7 @@
       <w:tr>
         <w:tc>
           <w:tcPr>
-            <w:tcW w:w="1777" w:type="dxa"/>
+            <w:tcW w:w="1405" w:type="dxa"/>
           </w:tcPr>
           <w:p>
             <w:pPr>
@@ -4180,7 +4341,7 @@
         </w:tc>
         <w:tc>
           <w:tcPr>
-            <w:tcW w:w="614" w:type="dxa"/>
+            <w:tcW w:w="1418" w:type="dxa"/>
           </w:tcPr>
           <w:p>
             <m:oMathPara>
@@ -4221,7 +4382,7 @@
         </w:tc>
         <w:tc>
           <w:tcPr>
-            <w:tcW w:w="614" w:type="dxa"/>
+            <w:tcW w:w="1418" w:type="dxa"/>
           </w:tcPr>
           <w:p>
             <m:oMath>
@@ -4260,7 +4421,7 @@
         </w:tc>
         <w:tc>
           <w:tcPr>
-            <w:tcW w:w="614" w:type="dxa"/>
+            <w:tcW w:w="902" w:type="dxa"/>
           </w:tcPr>
           <w:p>
             <m:oMathPara>
@@ -4301,7 +4462,7 @@
         </w:tc>
         <w:tc>
           <w:tcPr>
-            <w:tcW w:w="613" w:type="dxa"/>
+            <w:tcW w:w="902" w:type="dxa"/>
           </w:tcPr>
           <w:p>
             <m:oMathPara>
@@ -4342,133 +4503,207 @@
         </w:tc>
         <w:tc>
           <w:tcPr>
-            <w:tcW w:w="613" w:type="dxa"/>
-          </w:tcPr>
-          <w:p>
-            <m:oMathPara>
-              <m:oMath>
-                <m:r>
-                  <w:rPr>
-                    <w:rFonts w:ascii="Cambria Math" w:hAnsi="Cambria Math" w:cs="Courier New"/>
-                    <w:color w:val="212121"/>
-                    <w:sz w:val="21"/>
-                    <w:szCs w:val="21"/>
-                    <w:shd w:val="clear" w:color="auto" w:fill="FFFFFF"/>
-                  </w:rPr>
-                  <m:t>±</m:t>
-                </m:r>
-              </m:oMath>
-            </m:oMathPara>
-          </w:p>
-        </w:tc>
-        <w:tc>
-          <w:tcPr>
-            <w:tcW w:w="613" w:type="dxa"/>
-          </w:tcPr>
-          <w:p>
-            <m:oMathPara>
-              <m:oMath>
-                <m:r>
-                  <w:rPr>
-                    <w:rFonts w:ascii="Cambria Math" w:hAnsi="Cambria Math" w:cs="Courier New"/>
-                    <w:color w:val="212121"/>
-                    <w:sz w:val="21"/>
-                    <w:szCs w:val="21"/>
-                    <w:shd w:val="clear" w:color="auto" w:fill="FFFFFF"/>
-                  </w:rPr>
-                  <m:t>±</m:t>
-                </m:r>
-              </m:oMath>
-            </m:oMathPara>
-          </w:p>
-        </w:tc>
-        <w:tc>
-          <w:tcPr>
-            <w:tcW w:w="613" w:type="dxa"/>
-          </w:tcPr>
-          <w:p>
-            <m:oMathPara>
-              <m:oMath>
-                <m:r>
-                  <w:rPr>
-                    <w:rFonts w:ascii="Cambria Math" w:hAnsi="Cambria Math" w:cs="Courier New"/>
-                    <w:color w:val="212121"/>
-                    <w:sz w:val="21"/>
-                    <w:szCs w:val="21"/>
-                    <w:shd w:val="clear" w:color="auto" w:fill="FFFFFF"/>
-                  </w:rPr>
-                  <m:t>±</m:t>
-                </m:r>
-              </m:oMath>
-            </m:oMathPara>
-          </w:p>
-        </w:tc>
-        <w:tc>
-          <w:tcPr>
-            <w:tcW w:w="613" w:type="dxa"/>
-          </w:tcPr>
-          <w:p>
-            <m:oMathPara>
-              <m:oMath>
-                <m:r>
-                  <w:rPr>
-                    <w:rFonts w:ascii="Cambria Math" w:hAnsi="Cambria Math" w:cs="Courier New"/>
-                    <w:color w:val="212121"/>
-                    <w:sz w:val="21"/>
-                    <w:szCs w:val="21"/>
-                    <w:shd w:val="clear" w:color="auto" w:fill="FFFFFF"/>
-                  </w:rPr>
-                  <m:t>±</m:t>
-                </m:r>
-              </m:oMath>
-            </m:oMathPara>
-          </w:p>
-        </w:tc>
-        <w:tc>
-          <w:tcPr>
-            <w:tcW w:w="613" w:type="dxa"/>
-          </w:tcPr>
-          <w:p>
-            <m:oMathPara>
-              <m:oMath>
-                <m:r>
-                  <w:rPr>
-                    <w:rFonts w:ascii="Cambria Math" w:hAnsi="Cambria Math" w:cs="Courier New"/>
-                    <w:color w:val="212121"/>
-                    <w:sz w:val="21"/>
-                    <w:szCs w:val="21"/>
-                    <w:shd w:val="clear" w:color="auto" w:fill="FFFFFF"/>
-                  </w:rPr>
-                  <m:t>±</m:t>
-                </m:r>
-              </m:oMath>
-            </m:oMathPara>
-          </w:p>
-        </w:tc>
-        <w:tc>
-          <w:tcPr>
-            <w:tcW w:w="613" w:type="dxa"/>
-          </w:tcPr>
-          <w:p>
-            <m:oMathPara>
-              <m:oMath>
-                <m:r>
-                  <w:rPr>
-                    <w:rFonts w:ascii="Cambria Math" w:hAnsi="Cambria Math" w:cs="Courier New"/>
-                    <w:color w:val="212121"/>
-                    <w:sz w:val="21"/>
-                    <w:szCs w:val="21"/>
-                    <w:shd w:val="clear" w:color="auto" w:fill="FFFFFF"/>
-                  </w:rPr>
-                  <m:t>±</m:t>
-                </m:r>
-              </m:oMath>
-            </m:oMathPara>
-          </w:p>
-        </w:tc>
-        <w:tc>
-          <w:tcPr>
-            <w:tcW w:w="1440" w:type="dxa"/>
+            <w:tcW w:w="346" w:type="dxa"/>
+          </w:tcPr>
+          <w:p>
+            <w:pPr>
+              <w:pStyle w:val="HTMLPreformatted"/>
+            </w:pPr>
+            <w:r>
+              <w:t>0.7420</w:t>
+            </w:r>
+          </w:p>
+          <w:p>
+            <m:oMath>
+              <m:r>
+                <w:rPr>
+                  <w:rFonts w:ascii="Cambria Math" w:hAnsi="Cambria Math"/>
+                  <w:color w:val="212121"/>
+                  <w:sz w:val="21"/>
+                  <w:szCs w:val="21"/>
+                  <w:shd w:val="clear" w:color="auto" w:fill="FFFFFF"/>
+                </w:rPr>
+                <m:t>±</m:t>
+              </m:r>
+            </m:oMath>
+            <w:r>
+              <w:t>0.0033</w:t>
+            </w:r>
+          </w:p>
+        </w:tc>
+        <w:tc>
+          <w:tcPr>
+            <w:tcW w:w="346" w:type="dxa"/>
+          </w:tcPr>
+          <w:p>
+            <w:pPr>
+              <w:pStyle w:val="HTMLPreformatted"/>
+            </w:pPr>
+            <w:r>
+              <w:t>0.5290</w:t>
+            </w:r>
+          </w:p>
+          <w:p>
+            <w:pPr>
+              <w:pStyle w:val="HTMLPreformatted"/>
+            </w:pPr>
+            <m:oMath>
+              <m:r>
+                <w:rPr>
+                  <w:rFonts w:ascii="Cambria Math" w:hAnsi="Cambria Math"/>
+                  <w:color w:val="212121"/>
+                  <w:sz w:val="21"/>
+                  <w:szCs w:val="21"/>
+                  <w:shd w:val="clear" w:color="auto" w:fill="FFFFFF"/>
+                </w:rPr>
+                <m:t>±</m:t>
+              </m:r>
+            </m:oMath>
+            <w:r>
+              <w:t>0.0123</w:t>
+            </w:r>
+          </w:p>
+          <w:p/>
+        </w:tc>
+        <w:tc>
+          <w:tcPr>
+            <w:tcW w:w="346" w:type="dxa"/>
+          </w:tcPr>
+          <w:p>
+            <w:pPr>
+              <w:pStyle w:val="HTMLPreformatted"/>
+            </w:pPr>
+            <w:r>
+              <w:t>0.7278</w:t>
+            </w:r>
+          </w:p>
+          <w:p>
+            <w:pPr>
+              <w:pStyle w:val="HTMLPreformatted"/>
+            </w:pPr>
+            <m:oMath>
+              <m:r>
+                <w:rPr>
+                  <w:rFonts w:ascii="Cambria Math" w:hAnsi="Cambria Math"/>
+                  <w:color w:val="212121"/>
+                  <w:sz w:val="21"/>
+                  <w:szCs w:val="21"/>
+                  <w:shd w:val="clear" w:color="auto" w:fill="FFFFFF"/>
+                </w:rPr>
+                <m:t>±</m:t>
+              </m:r>
+            </m:oMath>
+            <w:r>
+              <w:t xml:space="preserve"> 0.0240</w:t>
+            </w:r>
+          </w:p>
+          <w:p/>
+        </w:tc>
+        <w:tc>
+          <w:tcPr>
+            <w:tcW w:w="346" w:type="dxa"/>
+          </w:tcPr>
+          <w:p>
+            <w:pPr>
+              <w:pStyle w:val="HTMLPreformatted"/>
+            </w:pPr>
+            <w:r>
+              <w:t>0.5210</w:t>
+            </w:r>
+          </w:p>
+          <w:p>
+            <w:pPr>
+              <w:pStyle w:val="HTMLPreformatted"/>
+            </w:pPr>
+            <m:oMath>
+              <m:r>
+                <w:rPr>
+                  <w:rFonts w:ascii="Cambria Math" w:hAnsi="Cambria Math"/>
+                  <w:color w:val="212121"/>
+                  <w:sz w:val="21"/>
+                  <w:szCs w:val="21"/>
+                  <w:shd w:val="clear" w:color="auto" w:fill="FFFFFF"/>
+                </w:rPr>
+                <m:t>±</m:t>
+              </m:r>
+            </m:oMath>
+            <w:r>
+              <w:t xml:space="preserve"> 0.0260</w:t>
+            </w:r>
+          </w:p>
+          <w:p/>
+        </w:tc>
+        <w:tc>
+          <w:tcPr>
+            <w:tcW w:w="346" w:type="dxa"/>
+          </w:tcPr>
+          <w:p>
+            <w:pPr>
+              <w:pStyle w:val="HTMLPreformatted"/>
+            </w:pPr>
+            <w:r>
+              <w:t>0.6940</w:t>
+            </w:r>
+          </w:p>
+          <w:p>
+            <w:pPr>
+              <w:pStyle w:val="HTMLPreformatted"/>
+            </w:pPr>
+            <m:oMath>
+              <m:r>
+                <w:rPr>
+                  <w:rFonts w:ascii="Cambria Math" w:hAnsi="Cambria Math"/>
+                  <w:color w:val="212121"/>
+                  <w:sz w:val="21"/>
+                  <w:szCs w:val="21"/>
+                  <w:shd w:val="clear" w:color="auto" w:fill="FFFFFF"/>
+                </w:rPr>
+                <m:t>±</m:t>
+              </m:r>
+            </m:oMath>
+            <w:r>
+              <w:t xml:space="preserve"> 0.0307</w:t>
+            </w:r>
+          </w:p>
+          <w:p/>
+        </w:tc>
+        <w:tc>
+          <w:tcPr>
+            <w:tcW w:w="346" w:type="dxa"/>
+          </w:tcPr>
+          <w:p>
+            <w:pPr>
+              <w:pStyle w:val="HTMLPreformatted"/>
+            </w:pPr>
+            <w:r>
+              <w:t>0.4517</w:t>
+            </w:r>
+          </w:p>
+          <w:p>
+            <w:pPr>
+              <w:pStyle w:val="HTMLPreformatted"/>
+            </w:pPr>
+            <m:oMath>
+              <m:r>
+                <w:rPr>
+                  <w:rFonts w:ascii="Cambria Math" w:hAnsi="Cambria Math"/>
+                  <w:color w:val="212121"/>
+                  <w:sz w:val="21"/>
+                  <w:szCs w:val="21"/>
+                  <w:shd w:val="clear" w:color="auto" w:fill="FFFFFF"/>
+                </w:rPr>
+                <m:t>±</m:t>
+              </m:r>
+            </m:oMath>
+            <w:r>
+              <w:t>0.0348</w:t>
+            </w:r>
+          </w:p>
+          <w:p/>
+        </w:tc>
+        <w:tc>
+          <w:tcPr>
+            <w:tcW w:w="1229" w:type="dxa"/>
           </w:tcPr>
           <w:p>
             <w:pPr>
@@ -4494,7 +4729,7 @@
       <w:tr>
         <w:tc>
           <w:tcPr>
-            <w:tcW w:w="1777" w:type="dxa"/>
+            <w:tcW w:w="1405" w:type="dxa"/>
           </w:tcPr>
           <w:p>
             <w:pPr>
@@ -4515,7 +4750,7 @@
         </w:tc>
         <w:tc>
           <w:tcPr>
-            <w:tcW w:w="614" w:type="dxa"/>
+            <w:tcW w:w="1418" w:type="dxa"/>
           </w:tcPr>
           <w:p>
             <m:oMathPara>
@@ -4556,7 +4791,7 @@
         </w:tc>
         <w:tc>
           <w:tcPr>
-            <w:tcW w:w="614" w:type="dxa"/>
+            <w:tcW w:w="1418" w:type="dxa"/>
           </w:tcPr>
           <w:p>
             <m:oMathPara>
@@ -4597,7 +4832,7 @@
         </w:tc>
         <w:tc>
           <w:tcPr>
-            <w:tcW w:w="614" w:type="dxa"/>
+            <w:tcW w:w="902" w:type="dxa"/>
           </w:tcPr>
           <w:p>
             <m:oMathPara>
@@ -4638,7 +4873,7 @@
         </w:tc>
         <w:tc>
           <w:tcPr>
-            <w:tcW w:w="613" w:type="dxa"/>
+            <w:tcW w:w="902" w:type="dxa"/>
           </w:tcPr>
           <w:p>
             <m:oMathPara>
@@ -4679,133 +4914,207 @@
         </w:tc>
         <w:tc>
           <w:tcPr>
-            <w:tcW w:w="613" w:type="dxa"/>
-          </w:tcPr>
-          <w:p>
-            <m:oMathPara>
-              <m:oMath>
-                <m:r>
-                  <w:rPr>
-                    <w:rFonts w:ascii="Cambria Math" w:hAnsi="Cambria Math" w:cs="Courier New"/>
-                    <w:color w:val="212121"/>
-                    <w:sz w:val="21"/>
-                    <w:szCs w:val="21"/>
-                    <w:shd w:val="clear" w:color="auto" w:fill="FFFFFF"/>
-                  </w:rPr>
-                  <m:t>±</m:t>
-                </m:r>
-              </m:oMath>
-            </m:oMathPara>
-          </w:p>
-        </w:tc>
-        <w:tc>
-          <w:tcPr>
-            <w:tcW w:w="613" w:type="dxa"/>
-          </w:tcPr>
-          <w:p>
-            <m:oMathPara>
-              <m:oMath>
-                <m:r>
-                  <w:rPr>
-                    <w:rFonts w:ascii="Cambria Math" w:hAnsi="Cambria Math" w:cs="Courier New"/>
-                    <w:color w:val="212121"/>
-                    <w:sz w:val="21"/>
-                    <w:szCs w:val="21"/>
-                    <w:shd w:val="clear" w:color="auto" w:fill="FFFFFF"/>
-                  </w:rPr>
-                  <m:t>±</m:t>
-                </m:r>
-              </m:oMath>
-            </m:oMathPara>
-          </w:p>
-        </w:tc>
-        <w:tc>
-          <w:tcPr>
-            <w:tcW w:w="613" w:type="dxa"/>
-          </w:tcPr>
-          <w:p>
-            <m:oMathPara>
-              <m:oMath>
-                <m:r>
-                  <w:rPr>
-                    <w:rFonts w:ascii="Cambria Math" w:hAnsi="Cambria Math" w:cs="Courier New"/>
-                    <w:color w:val="212121"/>
-                    <w:sz w:val="21"/>
-                    <w:szCs w:val="21"/>
-                    <w:shd w:val="clear" w:color="auto" w:fill="FFFFFF"/>
-                  </w:rPr>
-                  <m:t>±</m:t>
-                </m:r>
-              </m:oMath>
-            </m:oMathPara>
-          </w:p>
-        </w:tc>
-        <w:tc>
-          <w:tcPr>
-            <w:tcW w:w="613" w:type="dxa"/>
-          </w:tcPr>
-          <w:p>
-            <m:oMathPara>
-              <m:oMath>
-                <m:r>
-                  <w:rPr>
-                    <w:rFonts w:ascii="Cambria Math" w:hAnsi="Cambria Math" w:cs="Courier New"/>
-                    <w:color w:val="212121"/>
-                    <w:sz w:val="21"/>
-                    <w:szCs w:val="21"/>
-                    <w:shd w:val="clear" w:color="auto" w:fill="FFFFFF"/>
-                  </w:rPr>
-                  <m:t>±</m:t>
-                </m:r>
-              </m:oMath>
-            </m:oMathPara>
-          </w:p>
-        </w:tc>
-        <w:tc>
-          <w:tcPr>
-            <w:tcW w:w="613" w:type="dxa"/>
-          </w:tcPr>
-          <w:p>
-            <m:oMathPara>
-              <m:oMath>
-                <m:r>
-                  <w:rPr>
-                    <w:rFonts w:ascii="Cambria Math" w:hAnsi="Cambria Math" w:cs="Courier New"/>
-                    <w:color w:val="212121"/>
-                    <w:sz w:val="21"/>
-                    <w:szCs w:val="21"/>
-                    <w:shd w:val="clear" w:color="auto" w:fill="FFFFFF"/>
-                  </w:rPr>
-                  <m:t>±</m:t>
-                </m:r>
-              </m:oMath>
-            </m:oMathPara>
-          </w:p>
-        </w:tc>
-        <w:tc>
-          <w:tcPr>
-            <w:tcW w:w="613" w:type="dxa"/>
-          </w:tcPr>
-          <w:p>
-            <m:oMathPara>
-              <m:oMath>
-                <m:r>
-                  <w:rPr>
-                    <w:rFonts w:ascii="Cambria Math" w:hAnsi="Cambria Math" w:cs="Courier New"/>
-                    <w:color w:val="212121"/>
-                    <w:sz w:val="21"/>
-                    <w:szCs w:val="21"/>
-                    <w:shd w:val="clear" w:color="auto" w:fill="FFFFFF"/>
-                  </w:rPr>
-                  <m:t>±</m:t>
-                </m:r>
-              </m:oMath>
-            </m:oMathPara>
-          </w:p>
-        </w:tc>
-        <w:tc>
-          <w:tcPr>
-            <w:tcW w:w="1440" w:type="dxa"/>
+            <w:tcW w:w="346" w:type="dxa"/>
+          </w:tcPr>
+          <w:p>
+            <w:pPr>
+              <w:pStyle w:val="HTMLPreformatted"/>
+            </w:pPr>
+            <w:r>
+              <w:t>0.6599</w:t>
+            </w:r>
+          </w:p>
+          <w:p>
+            <m:oMath>
+              <m:r>
+                <w:rPr>
+                  <w:rFonts w:ascii="Cambria Math" w:hAnsi="Cambria Math"/>
+                  <w:color w:val="212121"/>
+                  <w:sz w:val="21"/>
+                  <w:szCs w:val="21"/>
+                  <w:shd w:val="clear" w:color="auto" w:fill="FFFFFF"/>
+                </w:rPr>
+                <m:t>±</m:t>
+              </m:r>
+            </m:oMath>
+            <w:r>
+              <w:t>0.0519</w:t>
+            </w:r>
+          </w:p>
+        </w:tc>
+        <w:tc>
+          <w:tcPr>
+            <w:tcW w:w="346" w:type="dxa"/>
+          </w:tcPr>
+          <w:p>
+            <w:pPr>
+              <w:pStyle w:val="HTMLPreformatted"/>
+            </w:pPr>
+            <w:r>
+              <w:t>0.4905</w:t>
+            </w:r>
+          </w:p>
+          <w:p>
+            <w:pPr>
+              <w:pStyle w:val="HTMLPreformatted"/>
+            </w:pPr>
+            <m:oMath>
+              <m:r>
+                <w:rPr>
+                  <w:rFonts w:ascii="Cambria Math" w:hAnsi="Cambria Math"/>
+                  <w:color w:val="212121"/>
+                  <w:sz w:val="21"/>
+                  <w:szCs w:val="21"/>
+                  <w:shd w:val="clear" w:color="auto" w:fill="FFFFFF"/>
+                </w:rPr>
+                <m:t>±</m:t>
+              </m:r>
+            </m:oMath>
+            <w:r>
+              <w:t>0.0187</w:t>
+            </w:r>
+          </w:p>
+          <w:p/>
+        </w:tc>
+        <w:tc>
+          <w:tcPr>
+            <w:tcW w:w="346" w:type="dxa"/>
+          </w:tcPr>
+          <w:p>
+            <w:pPr>
+              <w:pStyle w:val="HTMLPreformatted"/>
+            </w:pPr>
+            <w:r>
+              <w:t>0.5089</w:t>
+            </w:r>
+          </w:p>
+          <w:p>
+            <w:pPr>
+              <w:pStyle w:val="HTMLPreformatted"/>
+            </w:pPr>
+            <m:oMath>
+              <m:r>
+                <w:rPr>
+                  <w:rFonts w:ascii="Cambria Math" w:hAnsi="Cambria Math"/>
+                  <w:color w:val="212121"/>
+                  <w:sz w:val="21"/>
+                  <w:szCs w:val="21"/>
+                  <w:shd w:val="clear" w:color="auto" w:fill="FFFFFF"/>
+                </w:rPr>
+                <m:t>±</m:t>
+              </m:r>
+            </m:oMath>
+            <w:r>
+              <w:t xml:space="preserve"> 0.0706</w:t>
+            </w:r>
+          </w:p>
+          <w:p/>
+        </w:tc>
+        <w:tc>
+          <w:tcPr>
+            <w:tcW w:w="346" w:type="dxa"/>
+          </w:tcPr>
+          <w:p>
+            <w:pPr>
+              <w:pStyle w:val="HTMLPreformatted"/>
+            </w:pPr>
+            <w:r>
+              <w:t>0.4636</w:t>
+            </w:r>
+          </w:p>
+          <w:p>
+            <w:pPr>
+              <w:pStyle w:val="HTMLPreformatted"/>
+            </w:pPr>
+            <m:oMath>
+              <m:r>
+                <w:rPr>
+                  <w:rFonts w:ascii="Cambria Math" w:hAnsi="Cambria Math"/>
+                  <w:color w:val="212121"/>
+                  <w:sz w:val="21"/>
+                  <w:szCs w:val="21"/>
+                  <w:shd w:val="clear" w:color="auto" w:fill="FFFFFF"/>
+                </w:rPr>
+                <m:t>±</m:t>
+              </m:r>
+            </m:oMath>
+            <w:r>
+              <w:t xml:space="preserve"> 0.0101</w:t>
+            </w:r>
+          </w:p>
+          <w:p/>
+        </w:tc>
+        <w:tc>
+          <w:tcPr>
+            <w:tcW w:w="346" w:type="dxa"/>
+          </w:tcPr>
+          <w:p>
+            <w:pPr>
+              <w:pStyle w:val="HTMLPreformatted"/>
+            </w:pPr>
+            <w:r>
+              <w:t>0.6488</w:t>
+            </w:r>
+          </w:p>
+          <w:p>
+            <w:pPr>
+              <w:pStyle w:val="HTMLPreformatted"/>
+            </w:pPr>
+            <m:oMath>
+              <m:r>
+                <w:rPr>
+                  <w:rFonts w:ascii="Cambria Math" w:hAnsi="Cambria Math"/>
+                  <w:color w:val="212121"/>
+                  <w:sz w:val="21"/>
+                  <w:szCs w:val="21"/>
+                  <w:shd w:val="clear" w:color="auto" w:fill="FFFFFF"/>
+                </w:rPr>
+                <m:t>±</m:t>
+              </m:r>
+            </m:oMath>
+            <w:r>
+              <w:t xml:space="preserve"> 0.0063</w:t>
+            </w:r>
+          </w:p>
+          <w:p/>
+        </w:tc>
+        <w:tc>
+          <w:tcPr>
+            <w:tcW w:w="346" w:type="dxa"/>
+          </w:tcPr>
+          <w:p>
+            <w:pPr>
+              <w:pStyle w:val="HTMLPreformatted"/>
+            </w:pPr>
+            <w:r>
+              <w:t>0.4669</w:t>
+            </w:r>
+          </w:p>
+          <w:p>
+            <w:pPr>
+              <w:pStyle w:val="HTMLPreformatted"/>
+            </w:pPr>
+            <m:oMath>
+              <m:r>
+                <w:rPr>
+                  <w:rFonts w:ascii="Cambria Math" w:hAnsi="Cambria Math"/>
+                  <w:color w:val="212121"/>
+                  <w:sz w:val="21"/>
+                  <w:szCs w:val="21"/>
+                  <w:shd w:val="clear" w:color="auto" w:fill="FFFFFF"/>
+                </w:rPr>
+                <m:t>±</m:t>
+              </m:r>
+            </m:oMath>
+            <w:r>
+              <w:t>0.0234</w:t>
+            </w:r>
+          </w:p>
+          <w:p/>
+        </w:tc>
+        <w:tc>
+          <w:tcPr>
+            <w:tcW w:w="1229" w:type="dxa"/>
           </w:tcPr>
           <w:p>
             <w:pPr>
@@ -4831,7 +5140,7 @@
       <w:tr>
         <w:tc>
           <w:tcPr>
-            <w:tcW w:w="1777" w:type="dxa"/>
+            <w:tcW w:w="1405" w:type="dxa"/>
           </w:tcPr>
           <w:p>
             <w:pPr>
@@ -4839,6 +5148,7 @@
             </w:pPr>
             <w:proofErr w:type="spellStart"/>
             <w:r>
+              <w:lastRenderedPageBreak/>
               <w:t>Features_xx</w:t>
             </w:r>
             <w:proofErr w:type="spellEnd"/>
@@ -4846,7 +5156,7 @@
         </w:tc>
         <w:tc>
           <w:tcPr>
-            <w:tcW w:w="614" w:type="dxa"/>
+            <w:tcW w:w="1418" w:type="dxa"/>
           </w:tcPr>
           <w:p>
             <m:oMathPara>
@@ -4887,7 +5197,7 @@
         </w:tc>
         <w:tc>
           <w:tcPr>
-            <w:tcW w:w="614" w:type="dxa"/>
+            <w:tcW w:w="1418" w:type="dxa"/>
           </w:tcPr>
           <w:p>
             <m:oMathPara>
@@ -4928,7 +5238,7 @@
         </w:tc>
         <w:tc>
           <w:tcPr>
-            <w:tcW w:w="614" w:type="dxa"/>
+            <w:tcW w:w="902" w:type="dxa"/>
           </w:tcPr>
           <w:p>
             <m:oMathPara>
@@ -4969,7 +5279,7 @@
         </w:tc>
         <w:tc>
           <w:tcPr>
-            <w:tcW w:w="613" w:type="dxa"/>
+            <w:tcW w:w="902" w:type="dxa"/>
           </w:tcPr>
           <w:p>
             <m:oMathPara>
@@ -5010,133 +5320,207 @@
         </w:tc>
         <w:tc>
           <w:tcPr>
-            <w:tcW w:w="613" w:type="dxa"/>
-          </w:tcPr>
-          <w:p>
-            <m:oMathPara>
-              <m:oMath>
-                <m:r>
-                  <w:rPr>
-                    <w:rFonts w:ascii="Cambria Math" w:hAnsi="Cambria Math" w:cs="Courier New"/>
-                    <w:color w:val="212121"/>
-                    <w:sz w:val="21"/>
-                    <w:szCs w:val="21"/>
-                    <w:shd w:val="clear" w:color="auto" w:fill="FFFFFF"/>
-                  </w:rPr>
-                  <m:t>±</m:t>
-                </m:r>
-              </m:oMath>
-            </m:oMathPara>
-          </w:p>
-        </w:tc>
-        <w:tc>
-          <w:tcPr>
-            <w:tcW w:w="613" w:type="dxa"/>
-          </w:tcPr>
-          <w:p>
-            <m:oMathPara>
-              <m:oMath>
-                <m:r>
-                  <w:rPr>
-                    <w:rFonts w:ascii="Cambria Math" w:hAnsi="Cambria Math" w:cs="Courier New"/>
-                    <w:color w:val="212121"/>
-                    <w:sz w:val="21"/>
-                    <w:szCs w:val="21"/>
-                    <w:shd w:val="clear" w:color="auto" w:fill="FFFFFF"/>
-                  </w:rPr>
-                  <m:t>±</m:t>
-                </m:r>
-              </m:oMath>
-            </m:oMathPara>
-          </w:p>
-        </w:tc>
-        <w:tc>
-          <w:tcPr>
-            <w:tcW w:w="613" w:type="dxa"/>
-          </w:tcPr>
-          <w:p>
-            <m:oMathPara>
-              <m:oMath>
-                <m:r>
-                  <w:rPr>
-                    <w:rFonts w:ascii="Cambria Math" w:hAnsi="Cambria Math" w:cs="Courier New"/>
-                    <w:color w:val="212121"/>
-                    <w:sz w:val="21"/>
-                    <w:szCs w:val="21"/>
-                    <w:shd w:val="clear" w:color="auto" w:fill="FFFFFF"/>
-                  </w:rPr>
-                  <m:t>±</m:t>
-                </m:r>
-              </m:oMath>
-            </m:oMathPara>
-          </w:p>
-        </w:tc>
-        <w:tc>
-          <w:tcPr>
-            <w:tcW w:w="613" w:type="dxa"/>
-          </w:tcPr>
-          <w:p>
-            <m:oMathPara>
-              <m:oMath>
-                <m:r>
-                  <w:rPr>
-                    <w:rFonts w:ascii="Cambria Math" w:hAnsi="Cambria Math" w:cs="Courier New"/>
-                    <w:color w:val="212121"/>
-                    <w:sz w:val="21"/>
-                    <w:szCs w:val="21"/>
-                    <w:shd w:val="clear" w:color="auto" w:fill="FFFFFF"/>
-                  </w:rPr>
-                  <m:t>±</m:t>
-                </m:r>
-              </m:oMath>
-            </m:oMathPara>
-          </w:p>
-        </w:tc>
-        <w:tc>
-          <w:tcPr>
-            <w:tcW w:w="613" w:type="dxa"/>
-          </w:tcPr>
-          <w:p>
-            <m:oMathPara>
-              <m:oMath>
-                <m:r>
-                  <w:rPr>
-                    <w:rFonts w:ascii="Cambria Math" w:hAnsi="Cambria Math" w:cs="Courier New"/>
-                    <w:color w:val="212121"/>
-                    <w:sz w:val="21"/>
-                    <w:szCs w:val="21"/>
-                    <w:shd w:val="clear" w:color="auto" w:fill="FFFFFF"/>
-                  </w:rPr>
-                  <m:t>±</m:t>
-                </m:r>
-              </m:oMath>
-            </m:oMathPara>
-          </w:p>
-        </w:tc>
-        <w:tc>
-          <w:tcPr>
-            <w:tcW w:w="613" w:type="dxa"/>
-          </w:tcPr>
-          <w:p>
-            <m:oMathPara>
-              <m:oMath>
-                <m:r>
-                  <w:rPr>
-                    <w:rFonts w:ascii="Cambria Math" w:hAnsi="Cambria Math" w:cs="Courier New"/>
-                    <w:color w:val="212121"/>
-                    <w:sz w:val="21"/>
-                    <w:szCs w:val="21"/>
-                    <w:shd w:val="clear" w:color="auto" w:fill="FFFFFF"/>
-                  </w:rPr>
-                  <m:t>±</m:t>
-                </m:r>
-              </m:oMath>
-            </m:oMathPara>
-          </w:p>
-        </w:tc>
-        <w:tc>
-          <w:tcPr>
-            <w:tcW w:w="1440" w:type="dxa"/>
+            <w:tcW w:w="346" w:type="dxa"/>
+          </w:tcPr>
+          <w:p>
+            <w:pPr>
+              <w:pStyle w:val="HTMLPreformatted"/>
+            </w:pPr>
+            <w:r>
+              <w:t xml:space="preserve"> 0.7363</w:t>
+            </w:r>
+          </w:p>
+          <w:p>
+            <m:oMath>
+              <m:r>
+                <w:rPr>
+                  <w:rFonts w:ascii="Cambria Math" w:hAnsi="Cambria Math"/>
+                  <w:color w:val="212121"/>
+                  <w:sz w:val="21"/>
+                  <w:szCs w:val="21"/>
+                  <w:shd w:val="clear" w:color="auto" w:fill="FFFFFF"/>
+                </w:rPr>
+                <m:t>±</m:t>
+              </m:r>
+            </m:oMath>
+            <w:r>
+              <w:t>0.0015</w:t>
+            </w:r>
+          </w:p>
+        </w:tc>
+        <w:tc>
+          <w:tcPr>
+            <w:tcW w:w="346" w:type="dxa"/>
+          </w:tcPr>
+          <w:p>
+            <w:pPr>
+              <w:pStyle w:val="HTMLPreformatted"/>
+            </w:pPr>
+            <w:r>
+              <w:t>0.5116</w:t>
+            </w:r>
+          </w:p>
+          <w:p>
+            <w:pPr>
+              <w:pStyle w:val="HTMLPreformatted"/>
+            </w:pPr>
+            <m:oMath>
+              <m:r>
+                <w:rPr>
+                  <w:rFonts w:ascii="Cambria Math" w:hAnsi="Cambria Math"/>
+                  <w:color w:val="212121"/>
+                  <w:sz w:val="21"/>
+                  <w:szCs w:val="21"/>
+                  <w:shd w:val="clear" w:color="auto" w:fill="FFFFFF"/>
+                </w:rPr>
+                <m:t>±</m:t>
+              </m:r>
+            </m:oMath>
+            <w:r>
+              <w:t>0.0154</w:t>
+            </w:r>
+          </w:p>
+          <w:p/>
+        </w:tc>
+        <w:tc>
+          <w:tcPr>
+            <w:tcW w:w="346" w:type="dxa"/>
+          </w:tcPr>
+          <w:p>
+            <w:pPr>
+              <w:pStyle w:val="HTMLPreformatted"/>
+            </w:pPr>
+            <w:r>
+              <w:t>0.7069</w:t>
+            </w:r>
+          </w:p>
+          <w:p>
+            <w:pPr>
+              <w:pStyle w:val="HTMLPreformatted"/>
+            </w:pPr>
+            <m:oMath>
+              <m:r>
+                <w:rPr>
+                  <w:rFonts w:ascii="Cambria Math" w:hAnsi="Cambria Math"/>
+                  <w:color w:val="212121"/>
+                  <w:sz w:val="21"/>
+                  <w:szCs w:val="21"/>
+                  <w:shd w:val="clear" w:color="auto" w:fill="FFFFFF"/>
+                </w:rPr>
+                <m:t>±</m:t>
+              </m:r>
+            </m:oMath>
+            <w:r>
+              <w:t xml:space="preserve"> 0.0294</w:t>
+            </w:r>
+          </w:p>
+          <w:p/>
+        </w:tc>
+        <w:tc>
+          <w:tcPr>
+            <w:tcW w:w="346" w:type="dxa"/>
+          </w:tcPr>
+          <w:p>
+            <w:pPr>
+              <w:pStyle w:val="HTMLPreformatted"/>
+            </w:pPr>
+            <w:r>
+              <w:t>0.4477</w:t>
+            </w:r>
+          </w:p>
+          <w:p>
+            <w:pPr>
+              <w:pStyle w:val="HTMLPreformatted"/>
+            </w:pPr>
+            <m:oMath>
+              <m:r>
+                <w:rPr>
+                  <w:rFonts w:ascii="Cambria Math" w:hAnsi="Cambria Math"/>
+                  <w:color w:val="212121"/>
+                  <w:sz w:val="21"/>
+                  <w:szCs w:val="21"/>
+                  <w:shd w:val="clear" w:color="auto" w:fill="FFFFFF"/>
+                </w:rPr>
+                <m:t>±</m:t>
+              </m:r>
+            </m:oMath>
+            <w:r>
+              <w:t xml:space="preserve"> 0.0111</w:t>
+            </w:r>
+          </w:p>
+          <w:p/>
+        </w:tc>
+        <w:tc>
+          <w:tcPr>
+            <w:tcW w:w="346" w:type="dxa"/>
+          </w:tcPr>
+          <w:p>
+            <w:pPr>
+              <w:pStyle w:val="HTMLPreformatted"/>
+            </w:pPr>
+            <w:r>
+              <w:t>0.7223</w:t>
+            </w:r>
+          </w:p>
+          <w:p>
+            <w:pPr>
+              <w:pStyle w:val="HTMLPreformatted"/>
+            </w:pPr>
+            <m:oMath>
+              <m:r>
+                <w:rPr>
+                  <w:rFonts w:ascii="Cambria Math" w:hAnsi="Cambria Math"/>
+                  <w:color w:val="212121"/>
+                  <w:sz w:val="21"/>
+                  <w:szCs w:val="21"/>
+                  <w:shd w:val="clear" w:color="auto" w:fill="FFFFFF"/>
+                </w:rPr>
+                <m:t>±</m:t>
+              </m:r>
+            </m:oMath>
+            <w:r>
+              <w:t xml:space="preserve"> 0.0214</w:t>
+            </w:r>
+          </w:p>
+          <w:p/>
+        </w:tc>
+        <w:tc>
+          <w:tcPr>
+            <w:tcW w:w="346" w:type="dxa"/>
+          </w:tcPr>
+          <w:p>
+            <w:pPr>
+              <w:pStyle w:val="HTMLPreformatted"/>
+            </w:pPr>
+            <w:r>
+              <w:t>0.3824</w:t>
+            </w:r>
+          </w:p>
+          <w:p>
+            <w:pPr>
+              <w:pStyle w:val="HTMLPreformatted"/>
+            </w:pPr>
+            <m:oMath>
+              <m:r>
+                <w:rPr>
+                  <w:rFonts w:ascii="Cambria Math" w:hAnsi="Cambria Math"/>
+                  <w:color w:val="212121"/>
+                  <w:sz w:val="21"/>
+                  <w:szCs w:val="21"/>
+                  <w:shd w:val="clear" w:color="auto" w:fill="FFFFFF"/>
+                </w:rPr>
+                <m:t>±</m:t>
+              </m:r>
+            </m:oMath>
+            <w:r>
+              <w:t>0.0102</w:t>
+            </w:r>
+          </w:p>
+          <w:p/>
+        </w:tc>
+        <w:tc>
+          <w:tcPr>
+            <w:tcW w:w="1229" w:type="dxa"/>
           </w:tcPr>
           <w:p>
             <w:pPr>
@@ -5162,7 +5546,7 @@
       <w:tr>
         <w:tc>
           <w:tcPr>
-            <w:tcW w:w="1777" w:type="dxa"/>
+            <w:tcW w:w="1405" w:type="dxa"/>
           </w:tcPr>
           <w:p>
             <w:pPr>
@@ -5204,7 +5588,7 @@
         </w:tc>
         <w:tc>
           <w:tcPr>
-            <w:tcW w:w="614" w:type="dxa"/>
+            <w:tcW w:w="1418" w:type="dxa"/>
           </w:tcPr>
           <w:p>
             <m:oMathPara>
@@ -5245,7 +5629,7 @@
         </w:tc>
         <w:tc>
           <w:tcPr>
-            <w:tcW w:w="614" w:type="dxa"/>
+            <w:tcW w:w="1418" w:type="dxa"/>
           </w:tcPr>
           <w:p>
             <m:oMathPara>
@@ -5286,7 +5670,7 @@
         </w:tc>
         <w:tc>
           <w:tcPr>
-            <w:tcW w:w="614" w:type="dxa"/>
+            <w:tcW w:w="902" w:type="dxa"/>
           </w:tcPr>
           <w:p>
             <m:oMathPara>
@@ -5327,7 +5711,7 @@
         </w:tc>
         <w:tc>
           <w:tcPr>
-            <w:tcW w:w="613" w:type="dxa"/>
+            <w:tcW w:w="902" w:type="dxa"/>
           </w:tcPr>
           <w:p>
             <m:oMathPara>
@@ -5368,133 +5752,211 @@
         </w:tc>
         <w:tc>
           <w:tcPr>
-            <w:tcW w:w="613" w:type="dxa"/>
-          </w:tcPr>
-          <w:p>
-            <m:oMathPara>
-              <m:oMath>
-                <m:r>
-                  <w:rPr>
-                    <w:rFonts w:ascii="Cambria Math" w:hAnsi="Cambria Math" w:cs="Courier New"/>
-                    <w:color w:val="212121"/>
-                    <w:sz w:val="21"/>
-                    <w:szCs w:val="21"/>
-                    <w:shd w:val="clear" w:color="auto" w:fill="FFFFFF"/>
-                  </w:rPr>
-                  <m:t>±</m:t>
-                </m:r>
-              </m:oMath>
-            </m:oMathPara>
-          </w:p>
-        </w:tc>
-        <w:tc>
-          <w:tcPr>
-            <w:tcW w:w="613" w:type="dxa"/>
-          </w:tcPr>
-          <w:p>
-            <m:oMathPara>
-              <m:oMath>
-                <m:r>
-                  <w:rPr>
-                    <w:rFonts w:ascii="Cambria Math" w:hAnsi="Cambria Math" w:cs="Courier New"/>
-                    <w:color w:val="212121"/>
-                    <w:sz w:val="21"/>
-                    <w:szCs w:val="21"/>
-                    <w:shd w:val="clear" w:color="auto" w:fill="FFFFFF"/>
-                  </w:rPr>
-                  <m:t>±</m:t>
-                </m:r>
-              </m:oMath>
-            </m:oMathPara>
-          </w:p>
-        </w:tc>
-        <w:tc>
-          <w:tcPr>
-            <w:tcW w:w="613" w:type="dxa"/>
-          </w:tcPr>
-          <w:p>
-            <m:oMathPara>
-              <m:oMath>
-                <m:r>
-                  <w:rPr>
-                    <w:rFonts w:ascii="Cambria Math" w:hAnsi="Cambria Math" w:cs="Courier New"/>
-                    <w:color w:val="212121"/>
-                    <w:sz w:val="21"/>
-                    <w:szCs w:val="21"/>
-                    <w:shd w:val="clear" w:color="auto" w:fill="FFFFFF"/>
-                  </w:rPr>
-                  <m:t>±</m:t>
-                </m:r>
-              </m:oMath>
-            </m:oMathPara>
-          </w:p>
-        </w:tc>
-        <w:tc>
-          <w:tcPr>
-            <w:tcW w:w="613" w:type="dxa"/>
-          </w:tcPr>
-          <w:p>
-            <m:oMathPara>
-              <m:oMath>
-                <m:r>
-                  <w:rPr>
-                    <w:rFonts w:ascii="Cambria Math" w:hAnsi="Cambria Math" w:cs="Courier New"/>
-                    <w:color w:val="212121"/>
-                    <w:sz w:val="21"/>
-                    <w:szCs w:val="21"/>
-                    <w:shd w:val="clear" w:color="auto" w:fill="FFFFFF"/>
-                  </w:rPr>
-                  <m:t>±</m:t>
-                </m:r>
-              </m:oMath>
-            </m:oMathPara>
-          </w:p>
-        </w:tc>
-        <w:tc>
-          <w:tcPr>
-            <w:tcW w:w="613" w:type="dxa"/>
-          </w:tcPr>
-          <w:p>
-            <m:oMathPara>
-              <m:oMath>
-                <m:r>
-                  <w:rPr>
-                    <w:rFonts w:ascii="Cambria Math" w:hAnsi="Cambria Math" w:cs="Courier New"/>
-                    <w:color w:val="212121"/>
-                    <w:sz w:val="21"/>
-                    <w:szCs w:val="21"/>
-                    <w:shd w:val="clear" w:color="auto" w:fill="FFFFFF"/>
-                  </w:rPr>
-                  <m:t>±</m:t>
-                </m:r>
-              </m:oMath>
-            </m:oMathPara>
-          </w:p>
-        </w:tc>
-        <w:tc>
-          <w:tcPr>
-            <w:tcW w:w="613" w:type="dxa"/>
-          </w:tcPr>
-          <w:p>
-            <m:oMathPara>
-              <m:oMath>
-                <m:r>
-                  <w:rPr>
-                    <w:rFonts w:ascii="Cambria Math" w:hAnsi="Cambria Math" w:cs="Courier New"/>
-                    <w:color w:val="212121"/>
-                    <w:sz w:val="21"/>
-                    <w:szCs w:val="21"/>
-                    <w:shd w:val="clear" w:color="auto" w:fill="FFFFFF"/>
-                  </w:rPr>
-                  <m:t>±</m:t>
-                </m:r>
-              </m:oMath>
-            </m:oMathPara>
-          </w:p>
-        </w:tc>
-        <w:tc>
-          <w:tcPr>
-            <w:tcW w:w="1440" w:type="dxa"/>
+            <w:tcW w:w="346" w:type="dxa"/>
+          </w:tcPr>
+          <w:p>
+            <w:pPr>
+              <w:pStyle w:val="HTMLPreformatted"/>
+            </w:pPr>
+            <w:r>
+              <w:t>0.5340</w:t>
+            </w:r>
+          </w:p>
+          <w:p>
+            <w:pPr>
+              <w:pStyle w:val="HTMLPreformatted"/>
+            </w:pPr>
+            <m:oMath>
+              <m:r>
+                <w:rPr>
+                  <w:rFonts w:ascii="Cambria Math" w:hAnsi="Cambria Math"/>
+                  <w:color w:val="212121"/>
+                  <w:sz w:val="21"/>
+                  <w:szCs w:val="21"/>
+                  <w:shd w:val="clear" w:color="auto" w:fill="FFFFFF"/>
+                </w:rPr>
+                <m:t>±</m:t>
+              </m:r>
+            </m:oMath>
+            <w:r>
+              <w:t>0.0224</w:t>
+            </w:r>
+          </w:p>
+          <w:p/>
+        </w:tc>
+        <w:tc>
+          <w:tcPr>
+            <w:tcW w:w="346" w:type="dxa"/>
+          </w:tcPr>
+          <w:p>
+            <w:pPr>
+              <w:pStyle w:val="HTMLPreformatted"/>
+            </w:pPr>
+            <w:r>
+              <w:t>0.4953</w:t>
+            </w:r>
+          </w:p>
+          <w:p>
+            <w:pPr>
+              <w:pStyle w:val="HTMLPreformatted"/>
+            </w:pPr>
+            <m:oMath>
+              <m:r>
+                <w:rPr>
+                  <w:rFonts w:ascii="Cambria Math" w:hAnsi="Cambria Math"/>
+                  <w:color w:val="212121"/>
+                  <w:sz w:val="21"/>
+                  <w:szCs w:val="21"/>
+                  <w:shd w:val="clear" w:color="auto" w:fill="FFFFFF"/>
+                </w:rPr>
+                <m:t>±</m:t>
+              </m:r>
+            </m:oMath>
+            <w:r>
+              <w:t>0.0176</w:t>
+            </w:r>
+          </w:p>
+          <w:p/>
+        </w:tc>
+        <w:tc>
+          <w:tcPr>
+            <w:tcW w:w="346" w:type="dxa"/>
+          </w:tcPr>
+          <w:p>
+            <w:pPr>
+              <w:pStyle w:val="HTMLPreformatted"/>
+            </w:pPr>
+            <w:r>
+              <w:t>0.5051</w:t>
+            </w:r>
+          </w:p>
+          <w:p>
+            <w:pPr>
+              <w:pStyle w:val="HTMLPreformatted"/>
+            </w:pPr>
+            <m:oMath>
+              <m:r>
+                <w:rPr>
+                  <w:rFonts w:ascii="Cambria Math" w:hAnsi="Cambria Math"/>
+                  <w:color w:val="212121"/>
+                  <w:sz w:val="21"/>
+                  <w:szCs w:val="21"/>
+                  <w:shd w:val="clear" w:color="auto" w:fill="FFFFFF"/>
+                </w:rPr>
+                <m:t>±</m:t>
+              </m:r>
+            </m:oMath>
+            <w:r>
+              <w:t xml:space="preserve"> 0.0120</w:t>
+            </w:r>
+          </w:p>
+          <w:p/>
+        </w:tc>
+        <w:tc>
+          <w:tcPr>
+            <w:tcW w:w="346" w:type="dxa"/>
+          </w:tcPr>
+          <w:p>
+            <w:pPr>
+              <w:pStyle w:val="HTMLPreformatted"/>
+            </w:pPr>
+            <w:r>
+              <w:t>0.4903</w:t>
+            </w:r>
+          </w:p>
+          <w:p>
+            <w:pPr>
+              <w:pStyle w:val="HTMLPreformatted"/>
+            </w:pPr>
+            <m:oMath>
+              <m:r>
+                <w:rPr>
+                  <w:rFonts w:ascii="Cambria Math" w:hAnsi="Cambria Math"/>
+                  <w:color w:val="212121"/>
+                  <w:sz w:val="21"/>
+                  <w:szCs w:val="21"/>
+                  <w:shd w:val="clear" w:color="auto" w:fill="FFFFFF"/>
+                </w:rPr>
+                <m:t>±</m:t>
+              </m:r>
+            </m:oMath>
+            <w:r>
+              <w:t xml:space="preserve"> 0.0052</w:t>
+            </w:r>
+          </w:p>
+          <w:p/>
+        </w:tc>
+        <w:tc>
+          <w:tcPr>
+            <w:tcW w:w="346" w:type="dxa"/>
+          </w:tcPr>
+          <w:p>
+            <w:pPr>
+              <w:pStyle w:val="HTMLPreformatted"/>
+            </w:pPr>
+            <w:r>
+              <w:t>0.5167</w:t>
+            </w:r>
+          </w:p>
+          <w:p>
+            <w:pPr>
+              <w:pStyle w:val="HTMLPreformatted"/>
+            </w:pPr>
+            <m:oMath>
+              <m:r>
+                <w:rPr>
+                  <w:rFonts w:ascii="Cambria Math" w:hAnsi="Cambria Math"/>
+                  <w:color w:val="212121"/>
+                  <w:sz w:val="21"/>
+                  <w:szCs w:val="21"/>
+                  <w:shd w:val="clear" w:color="auto" w:fill="FFFFFF"/>
+                </w:rPr>
+                <m:t>±</m:t>
+              </m:r>
+            </m:oMath>
+            <w:r>
+              <w:t>0.0151</w:t>
+            </w:r>
+          </w:p>
+          <w:p/>
+        </w:tc>
+        <w:tc>
+          <w:tcPr>
+            <w:tcW w:w="346" w:type="dxa"/>
+          </w:tcPr>
+          <w:p>
+            <w:pPr>
+              <w:pStyle w:val="HTMLPreformatted"/>
+            </w:pPr>
+            <w:r>
+              <w:t>0.4862</w:t>
+            </w:r>
+          </w:p>
+          <w:p>
+            <w:pPr>
+              <w:pStyle w:val="HTMLPreformatted"/>
+            </w:pPr>
+            <m:oMath>
+              <m:r>
+                <w:rPr>
+                  <w:rFonts w:ascii="Cambria Math" w:hAnsi="Cambria Math"/>
+                  <w:color w:val="212121"/>
+                  <w:sz w:val="21"/>
+                  <w:szCs w:val="21"/>
+                  <w:shd w:val="clear" w:color="auto" w:fill="FFFFFF"/>
+                </w:rPr>
+                <m:t>±</m:t>
+              </m:r>
+            </m:oMath>
+            <w:r>
+              <w:t>0.0029</w:t>
+            </w:r>
+          </w:p>
+          <w:p/>
+        </w:tc>
+        <w:tc>
+          <w:tcPr>
+            <w:tcW w:w="1229" w:type="dxa"/>
           </w:tcPr>
           <w:p>
             <w:pPr>
@@ -5520,7 +5982,7 @@
       <w:tr>
         <w:tc>
           <w:tcPr>
-            <w:tcW w:w="1777" w:type="dxa"/>
+            <w:tcW w:w="1405" w:type="dxa"/>
           </w:tcPr>
           <w:p>
             <w:pPr>
@@ -5535,7 +5997,7 @@
         </w:tc>
         <w:tc>
           <w:tcPr>
-            <w:tcW w:w="614" w:type="dxa"/>
+            <w:tcW w:w="1418" w:type="dxa"/>
           </w:tcPr>
           <w:p>
             <m:oMathPara>
@@ -5576,7 +6038,7 @@
         </w:tc>
         <w:tc>
           <w:tcPr>
-            <w:tcW w:w="614" w:type="dxa"/>
+            <w:tcW w:w="1418" w:type="dxa"/>
           </w:tcPr>
           <w:p>
             <m:oMathPara>
@@ -5617,7 +6079,7 @@
         </w:tc>
         <w:tc>
           <w:tcPr>
-            <w:tcW w:w="614" w:type="dxa"/>
+            <w:tcW w:w="902" w:type="dxa"/>
           </w:tcPr>
           <w:p>
             <m:oMathPara>
@@ -5658,7 +6120,7 @@
         </w:tc>
         <w:tc>
           <w:tcPr>
-            <w:tcW w:w="613" w:type="dxa"/>
+            <w:tcW w:w="902" w:type="dxa"/>
           </w:tcPr>
           <w:p>
             <m:oMathPara>
@@ -5699,133 +6161,224 @@
         </w:tc>
         <w:tc>
           <w:tcPr>
-            <w:tcW w:w="613" w:type="dxa"/>
-          </w:tcPr>
-          <w:p>
-            <m:oMathPara>
-              <m:oMath>
-                <m:r>
-                  <w:rPr>
-                    <w:rFonts w:ascii="Cambria Math" w:hAnsi="Cambria Math" w:cs="Courier New"/>
-                    <w:color w:val="212121"/>
-                    <w:sz w:val="21"/>
-                    <w:szCs w:val="21"/>
-                    <w:shd w:val="clear" w:color="auto" w:fill="FFFFFF"/>
-                  </w:rPr>
-                  <m:t>±</m:t>
-                </m:r>
-              </m:oMath>
-            </m:oMathPara>
-          </w:p>
-        </w:tc>
-        <w:tc>
-          <w:tcPr>
-            <w:tcW w:w="613" w:type="dxa"/>
-          </w:tcPr>
-          <w:p>
-            <m:oMathPara>
-              <m:oMath>
-                <m:r>
-                  <w:rPr>
-                    <w:rFonts w:ascii="Cambria Math" w:hAnsi="Cambria Math" w:cs="Courier New"/>
-                    <w:color w:val="212121"/>
-                    <w:sz w:val="21"/>
-                    <w:szCs w:val="21"/>
-                    <w:shd w:val="clear" w:color="auto" w:fill="FFFFFF"/>
-                  </w:rPr>
-                  <m:t>±</m:t>
-                </m:r>
-              </m:oMath>
-            </m:oMathPara>
-          </w:p>
-        </w:tc>
-        <w:tc>
-          <w:tcPr>
-            <w:tcW w:w="613" w:type="dxa"/>
-          </w:tcPr>
-          <w:p>
-            <m:oMathPara>
-              <m:oMath>
-                <m:r>
-                  <w:rPr>
-                    <w:rFonts w:ascii="Cambria Math" w:hAnsi="Cambria Math" w:cs="Courier New"/>
-                    <w:color w:val="212121"/>
-                    <w:sz w:val="21"/>
-                    <w:szCs w:val="21"/>
-                    <w:shd w:val="clear" w:color="auto" w:fill="FFFFFF"/>
-                  </w:rPr>
-                  <m:t>±</m:t>
-                </m:r>
-              </m:oMath>
-            </m:oMathPara>
-          </w:p>
-        </w:tc>
-        <w:tc>
-          <w:tcPr>
-            <w:tcW w:w="613" w:type="dxa"/>
-          </w:tcPr>
-          <w:p>
-            <m:oMathPara>
-              <m:oMath>
-                <m:r>
-                  <w:rPr>
-                    <w:rFonts w:ascii="Cambria Math" w:hAnsi="Cambria Math" w:cs="Courier New"/>
-                    <w:color w:val="212121"/>
-                    <w:sz w:val="21"/>
-                    <w:szCs w:val="21"/>
-                    <w:shd w:val="clear" w:color="auto" w:fill="FFFFFF"/>
-                  </w:rPr>
-                  <m:t>±</m:t>
-                </m:r>
-              </m:oMath>
-            </m:oMathPara>
-          </w:p>
-        </w:tc>
-        <w:tc>
-          <w:tcPr>
-            <w:tcW w:w="613" w:type="dxa"/>
-          </w:tcPr>
-          <w:p>
-            <m:oMathPara>
-              <m:oMath>
-                <m:r>
-                  <w:rPr>
-                    <w:rFonts w:ascii="Cambria Math" w:hAnsi="Cambria Math" w:cs="Courier New"/>
-                    <w:color w:val="212121"/>
-                    <w:sz w:val="21"/>
-                    <w:szCs w:val="21"/>
-                    <w:shd w:val="clear" w:color="auto" w:fill="FFFFFF"/>
-                  </w:rPr>
-                  <m:t>±</m:t>
-                </m:r>
-              </m:oMath>
-            </m:oMathPara>
-          </w:p>
-        </w:tc>
-        <w:tc>
-          <w:tcPr>
-            <w:tcW w:w="613" w:type="dxa"/>
-          </w:tcPr>
-          <w:p>
-            <m:oMathPara>
-              <m:oMath>
-                <m:r>
-                  <w:rPr>
-                    <w:rFonts w:ascii="Cambria Math" w:hAnsi="Cambria Math" w:cs="Courier New"/>
-                    <w:color w:val="212121"/>
-                    <w:sz w:val="21"/>
-                    <w:szCs w:val="21"/>
-                    <w:shd w:val="clear" w:color="auto" w:fill="FFFFFF"/>
-                  </w:rPr>
-                  <m:t>±</m:t>
-                </m:r>
-              </m:oMath>
-            </m:oMathPara>
-          </w:p>
-        </w:tc>
-        <w:tc>
-          <w:tcPr>
-            <w:tcW w:w="1440" w:type="dxa"/>
+            <w:tcW w:w="346" w:type="dxa"/>
+          </w:tcPr>
+          <w:p>
+            <w:pPr>
+              <w:pStyle w:val="HTMLPreformatted"/>
+            </w:pPr>
+            <w:r>
+              <w:t>0.7196</w:t>
+            </w:r>
+          </w:p>
+          <w:p>
+            <w:pPr>
+              <w:pStyle w:val="HTMLPreformatted"/>
+            </w:pPr>
+            <m:oMath>
+              <m:r>
+                <w:rPr>
+                  <w:rFonts w:ascii="Cambria Math" w:hAnsi="Cambria Math"/>
+                  <w:color w:val="212121"/>
+                  <w:sz w:val="21"/>
+                  <w:szCs w:val="21"/>
+                  <w:shd w:val="clear" w:color="auto" w:fill="FFFFFF"/>
+                </w:rPr>
+                <m:t>±</m:t>
+              </m:r>
+            </m:oMath>
+            <w:r>
+              <w:t>0.0079</w:t>
+            </w:r>
+          </w:p>
+          <w:p/>
+        </w:tc>
+        <w:tc>
+          <w:tcPr>
+            <w:tcW w:w="346" w:type="dxa"/>
+          </w:tcPr>
+          <w:p>
+            <w:pPr>
+              <w:pStyle w:val="HTMLPreformatted"/>
+            </w:pPr>
+            <w:r>
+              <w:t>0.5387</w:t>
+            </w:r>
+          </w:p>
+          <w:p>
+            <w:pPr>
+              <w:pStyle w:val="HTMLPreformatted"/>
+            </w:pPr>
+            <m:oMath>
+              <m:r>
+                <w:rPr>
+                  <w:rFonts w:ascii="Cambria Math" w:hAnsi="Cambria Math"/>
+                  <w:color w:val="212121"/>
+                  <w:sz w:val="21"/>
+                  <w:szCs w:val="21"/>
+                  <w:shd w:val="clear" w:color="auto" w:fill="FFFFFF"/>
+                </w:rPr>
+                <m:t>±</m:t>
+              </m:r>
+            </m:oMath>
+            <w:r>
+              <w:t>0.0174</w:t>
+            </w:r>
+          </w:p>
+          <w:p/>
+        </w:tc>
+        <w:tc>
+          <w:tcPr>
+            <w:tcW w:w="346" w:type="dxa"/>
+          </w:tcPr>
+          <w:p>
+            <w:pPr>
+              <w:pStyle w:val="HTMLPreformatted"/>
+            </w:pPr>
+            <w:r>
+              <w:t>0.7163</w:t>
+            </w:r>
+          </w:p>
+          <w:p>
+            <w:pPr>
+              <w:rPr>
+                <w:rFonts w:eastAsiaTheme="minorEastAsia"/>
+                <w:color w:val="212121"/>
+                <w:sz w:val="21"/>
+                <w:szCs w:val="21"/>
+                <w:shd w:val="clear" w:color="auto" w:fill="FFFFFF"/>
+              </w:rPr>
+            </w:pPr>
+            <m:oMathPara>
+              <m:oMath>
+                <m:r>
+                  <w:rPr>
+                    <w:rFonts w:ascii="Cambria Math" w:hAnsi="Cambria Math" w:cs="Courier New"/>
+                    <w:color w:val="212121"/>
+                    <w:sz w:val="21"/>
+                    <w:szCs w:val="21"/>
+                    <w:shd w:val="clear" w:color="auto" w:fill="FFFFFF"/>
+                  </w:rPr>
+                  <m:t>±</m:t>
+                </m:r>
+              </m:oMath>
+            </m:oMathPara>
+          </w:p>
+          <w:p>
+            <w:pPr>
+              <w:pStyle w:val="HTMLPreformatted"/>
+            </w:pPr>
+            <w:r>
+              <w:t>0.0087</w:t>
+            </w:r>
+          </w:p>
+          <w:p/>
+        </w:tc>
+        <w:tc>
+          <w:tcPr>
+            <w:tcW w:w="346" w:type="dxa"/>
+          </w:tcPr>
+          <w:p>
+            <w:pPr>
+              <w:pStyle w:val="HTMLPreformatted"/>
+            </w:pPr>
+            <w:r>
+              <w:t>0.5175</w:t>
+            </w:r>
+          </w:p>
+          <w:p>
+            <w:pPr>
+              <w:pStyle w:val="HTMLPreformatted"/>
+            </w:pPr>
+            <m:oMath>
+              <m:r>
+                <w:rPr>
+                  <w:rFonts w:ascii="Cambria Math" w:hAnsi="Cambria Math"/>
+                  <w:color w:val="212121"/>
+                  <w:sz w:val="21"/>
+                  <w:szCs w:val="21"/>
+                  <w:shd w:val="clear" w:color="auto" w:fill="FFFFFF"/>
+                </w:rPr>
+                <m:t>±</m:t>
+              </m:r>
+            </m:oMath>
+            <w:r>
+              <w:t xml:space="preserve"> 0.0197</w:t>
+            </w:r>
+          </w:p>
+          <w:p/>
+        </w:tc>
+        <w:tc>
+          <w:tcPr>
+            <w:tcW w:w="346" w:type="dxa"/>
+          </w:tcPr>
+          <w:p>
+            <w:pPr>
+              <w:pStyle w:val="HTMLPreformatted"/>
+            </w:pPr>
+            <w:r>
+              <w:t>0.7106</w:t>
+            </w:r>
+          </w:p>
+          <w:p>
+            <w:pPr>
+              <w:pStyle w:val="HTMLPreformatted"/>
+            </w:pPr>
+            <m:oMath>
+              <m:r>
+                <w:rPr>
+                  <w:rFonts w:ascii="Cambria Math" w:hAnsi="Cambria Math"/>
+                  <w:color w:val="212121"/>
+                  <w:sz w:val="21"/>
+                  <w:szCs w:val="21"/>
+                  <w:shd w:val="clear" w:color="auto" w:fill="FFFFFF"/>
+                </w:rPr>
+                <m:t>±</m:t>
+              </m:r>
+            </m:oMath>
+            <w:r>
+              <w:t xml:space="preserve"> 0.0187</w:t>
+            </w:r>
+          </w:p>
+          <w:p/>
+        </w:tc>
+        <w:tc>
+          <w:tcPr>
+            <w:tcW w:w="346" w:type="dxa"/>
+          </w:tcPr>
+          <w:p>
+            <w:pPr>
+              <w:pStyle w:val="HTMLPreformatted"/>
+            </w:pPr>
+            <w:r>
+              <w:t>0.4696</w:t>
+            </w:r>
+          </w:p>
+          <w:p>
+            <w:pPr>
+              <w:pStyle w:val="HTMLPreformatted"/>
+            </w:pPr>
+            <m:oMath>
+              <m:r>
+                <w:rPr>
+                  <w:rFonts w:ascii="Cambria Math" w:hAnsi="Cambria Math"/>
+                  <w:color w:val="212121"/>
+                  <w:sz w:val="21"/>
+                  <w:szCs w:val="21"/>
+                  <w:shd w:val="clear" w:color="auto" w:fill="FFFFFF"/>
+                </w:rPr>
+                <m:t>±</m:t>
+              </m:r>
+            </m:oMath>
+            <w:r>
+              <w:t>0.0165</w:t>
+            </w:r>
+          </w:p>
+          <w:p/>
+        </w:tc>
+        <w:tc>
+          <w:tcPr>
+            <w:tcW w:w="1229" w:type="dxa"/>
           </w:tcPr>
           <w:p>
             <w:pPr>
@@ -5851,7 +6404,7 @@
       <w:tr>
         <w:tc>
           <w:tcPr>
-            <w:tcW w:w="1777" w:type="dxa"/>
+            <w:tcW w:w="1405" w:type="dxa"/>
           </w:tcPr>
           <w:p>
             <w:proofErr w:type="spellStart"/>
@@ -5863,7 +6416,7 @@
         </w:tc>
         <w:tc>
           <w:tcPr>
-            <w:tcW w:w="614" w:type="dxa"/>
+            <w:tcW w:w="1418" w:type="dxa"/>
           </w:tcPr>
           <w:p>
             <m:oMathPara>
@@ -5904,7 +6457,7 @@
         </w:tc>
         <w:tc>
           <w:tcPr>
-            <w:tcW w:w="614" w:type="dxa"/>
+            <w:tcW w:w="1418" w:type="dxa"/>
           </w:tcPr>
           <w:p>
             <m:oMathPara>
@@ -5945,7 +6498,7 @@
         </w:tc>
         <w:tc>
           <w:tcPr>
-            <w:tcW w:w="614" w:type="dxa"/>
+            <w:tcW w:w="902" w:type="dxa"/>
           </w:tcPr>
           <w:p>
             <m:oMathPara>
@@ -5986,7 +6539,7 @@
         </w:tc>
         <w:tc>
           <w:tcPr>
-            <w:tcW w:w="613" w:type="dxa"/>
+            <w:tcW w:w="902" w:type="dxa"/>
           </w:tcPr>
           <w:p>
             <m:oMathPara>
@@ -6027,133 +6580,211 @@
         </w:tc>
         <w:tc>
           <w:tcPr>
-            <w:tcW w:w="613" w:type="dxa"/>
-          </w:tcPr>
-          <w:p>
-            <m:oMathPara>
-              <m:oMath>
-                <m:r>
-                  <w:rPr>
-                    <w:rFonts w:ascii="Cambria Math" w:hAnsi="Cambria Math" w:cs="Courier New"/>
-                    <w:color w:val="212121"/>
-                    <w:sz w:val="21"/>
-                    <w:szCs w:val="21"/>
-                    <w:shd w:val="clear" w:color="auto" w:fill="FFFFFF"/>
-                  </w:rPr>
-                  <m:t>±</m:t>
-                </m:r>
-              </m:oMath>
-            </m:oMathPara>
-          </w:p>
-        </w:tc>
-        <w:tc>
-          <w:tcPr>
-            <w:tcW w:w="613" w:type="dxa"/>
-          </w:tcPr>
-          <w:p>
-            <m:oMathPara>
-              <m:oMath>
-                <m:r>
-                  <w:rPr>
-                    <w:rFonts w:ascii="Cambria Math" w:hAnsi="Cambria Math" w:cs="Courier New"/>
-                    <w:color w:val="212121"/>
-                    <w:sz w:val="21"/>
-                    <w:szCs w:val="21"/>
-                    <w:shd w:val="clear" w:color="auto" w:fill="FFFFFF"/>
-                  </w:rPr>
-                  <m:t>±</m:t>
-                </m:r>
-              </m:oMath>
-            </m:oMathPara>
-          </w:p>
-        </w:tc>
-        <w:tc>
-          <w:tcPr>
-            <w:tcW w:w="613" w:type="dxa"/>
-          </w:tcPr>
-          <w:p>
-            <m:oMathPara>
-              <m:oMath>
-                <m:r>
-                  <w:rPr>
-                    <w:rFonts w:ascii="Cambria Math" w:hAnsi="Cambria Math" w:cs="Courier New"/>
-                    <w:color w:val="212121"/>
-                    <w:sz w:val="21"/>
-                    <w:szCs w:val="21"/>
-                    <w:shd w:val="clear" w:color="auto" w:fill="FFFFFF"/>
-                  </w:rPr>
-                  <m:t>±</m:t>
-                </m:r>
-              </m:oMath>
-            </m:oMathPara>
-          </w:p>
-        </w:tc>
-        <w:tc>
-          <w:tcPr>
-            <w:tcW w:w="613" w:type="dxa"/>
-          </w:tcPr>
-          <w:p>
-            <m:oMathPara>
-              <m:oMath>
-                <m:r>
-                  <w:rPr>
-                    <w:rFonts w:ascii="Cambria Math" w:hAnsi="Cambria Math" w:cs="Courier New"/>
-                    <w:color w:val="212121"/>
-                    <w:sz w:val="21"/>
-                    <w:szCs w:val="21"/>
-                    <w:shd w:val="clear" w:color="auto" w:fill="FFFFFF"/>
-                  </w:rPr>
-                  <m:t>±</m:t>
-                </m:r>
-              </m:oMath>
-            </m:oMathPara>
-          </w:p>
-        </w:tc>
-        <w:tc>
-          <w:tcPr>
-            <w:tcW w:w="613" w:type="dxa"/>
-          </w:tcPr>
-          <w:p>
-            <m:oMathPara>
-              <m:oMath>
-                <m:r>
-                  <w:rPr>
-                    <w:rFonts w:ascii="Cambria Math" w:hAnsi="Cambria Math" w:cs="Courier New"/>
-                    <w:color w:val="212121"/>
-                    <w:sz w:val="21"/>
-                    <w:szCs w:val="21"/>
-                    <w:shd w:val="clear" w:color="auto" w:fill="FFFFFF"/>
-                  </w:rPr>
-                  <m:t>±</m:t>
-                </m:r>
-              </m:oMath>
-            </m:oMathPara>
-          </w:p>
-        </w:tc>
-        <w:tc>
-          <w:tcPr>
-            <w:tcW w:w="613" w:type="dxa"/>
-          </w:tcPr>
-          <w:p>
-            <m:oMathPara>
-              <m:oMath>
-                <m:r>
-                  <w:rPr>
-                    <w:rFonts w:ascii="Cambria Math" w:hAnsi="Cambria Math" w:cs="Courier New"/>
-                    <w:color w:val="212121"/>
-                    <w:sz w:val="21"/>
-                    <w:szCs w:val="21"/>
-                    <w:shd w:val="clear" w:color="auto" w:fill="FFFFFF"/>
-                  </w:rPr>
-                  <m:t>±</m:t>
-                </m:r>
-              </m:oMath>
-            </m:oMathPara>
-          </w:p>
-        </w:tc>
-        <w:tc>
-          <w:tcPr>
-            <w:tcW w:w="1440" w:type="dxa"/>
+            <w:tcW w:w="346" w:type="dxa"/>
+          </w:tcPr>
+          <w:p>
+            <w:pPr>
+              <w:pStyle w:val="HTMLPreformatted"/>
+            </w:pPr>
+            <w:r>
+              <w:t>0.7330</w:t>
+            </w:r>
+          </w:p>
+          <w:p>
+            <w:pPr>
+              <w:pStyle w:val="HTMLPreformatted"/>
+            </w:pPr>
+            <m:oMath>
+              <m:r>
+                <w:rPr>
+                  <w:rFonts w:ascii="Cambria Math" w:hAnsi="Cambria Math"/>
+                  <w:color w:val="212121"/>
+                  <w:sz w:val="21"/>
+                  <w:szCs w:val="21"/>
+                  <w:shd w:val="clear" w:color="auto" w:fill="FFFFFF"/>
+                </w:rPr>
+                <m:t>±</m:t>
+              </m:r>
+            </m:oMath>
+            <w:r>
+              <w:t>0.0007</w:t>
+            </w:r>
+          </w:p>
+          <w:p/>
+        </w:tc>
+        <w:tc>
+          <w:tcPr>
+            <w:tcW w:w="346" w:type="dxa"/>
+          </w:tcPr>
+          <w:p>
+            <w:pPr>
+              <w:pStyle w:val="HTMLPreformatted"/>
+            </w:pPr>
+            <w:r>
+              <w:t>0.5117</w:t>
+            </w:r>
+          </w:p>
+          <w:p>
+            <w:pPr>
+              <w:pStyle w:val="HTMLPreformatted"/>
+            </w:pPr>
+            <m:oMath>
+              <m:r>
+                <w:rPr>
+                  <w:rFonts w:ascii="Cambria Math" w:hAnsi="Cambria Math"/>
+                  <w:color w:val="212121"/>
+                  <w:sz w:val="21"/>
+                  <w:szCs w:val="21"/>
+                  <w:shd w:val="clear" w:color="auto" w:fill="FFFFFF"/>
+                </w:rPr>
+                <m:t>±</m:t>
+              </m:r>
+            </m:oMath>
+            <w:r>
+              <w:t>0.0162</w:t>
+            </w:r>
+          </w:p>
+          <w:p/>
+        </w:tc>
+        <w:tc>
+          <w:tcPr>
+            <w:tcW w:w="346" w:type="dxa"/>
+          </w:tcPr>
+          <w:p>
+            <w:pPr>
+              <w:pStyle w:val="HTMLPreformatted"/>
+            </w:pPr>
+            <w:r>
+              <w:t>0.7003</w:t>
+            </w:r>
+          </w:p>
+          <w:p>
+            <w:pPr>
+              <w:pStyle w:val="HTMLPreformatted"/>
+            </w:pPr>
+            <m:oMath>
+              <m:r>
+                <w:rPr>
+                  <w:rFonts w:ascii="Cambria Math" w:hAnsi="Cambria Math"/>
+                  <w:color w:val="212121"/>
+                  <w:sz w:val="21"/>
+                  <w:szCs w:val="21"/>
+                  <w:shd w:val="clear" w:color="auto" w:fill="FFFFFF"/>
+                </w:rPr>
+                <m:t>±</m:t>
+              </m:r>
+            </m:oMath>
+            <w:r>
+              <w:t xml:space="preserve"> 0.0340</w:t>
+            </w:r>
+          </w:p>
+          <w:p/>
+        </w:tc>
+        <w:tc>
+          <w:tcPr>
+            <w:tcW w:w="346" w:type="dxa"/>
+          </w:tcPr>
+          <w:p>
+            <w:pPr>
+              <w:pStyle w:val="HTMLPreformatted"/>
+            </w:pPr>
+            <w:r>
+              <w:t>0.4498</w:t>
+            </w:r>
+          </w:p>
+          <w:p>
+            <w:pPr>
+              <w:pStyle w:val="HTMLPreformatted"/>
+            </w:pPr>
+            <m:oMath>
+              <m:r>
+                <w:rPr>
+                  <w:rFonts w:ascii="Cambria Math" w:hAnsi="Cambria Math"/>
+                  <w:color w:val="212121"/>
+                  <w:sz w:val="21"/>
+                  <w:szCs w:val="21"/>
+                  <w:shd w:val="clear" w:color="auto" w:fill="FFFFFF"/>
+                </w:rPr>
+                <m:t>±</m:t>
+              </m:r>
+            </m:oMath>
+            <w:r>
+              <w:t xml:space="preserve"> 0.0126</w:t>
+            </w:r>
+          </w:p>
+          <w:p/>
+        </w:tc>
+        <w:tc>
+          <w:tcPr>
+            <w:tcW w:w="346" w:type="dxa"/>
+          </w:tcPr>
+          <w:p>
+            <w:pPr>
+              <w:pStyle w:val="HTMLPreformatted"/>
+            </w:pPr>
+            <w:r>
+              <w:t>0.71927</w:t>
+            </w:r>
+          </w:p>
+          <w:p>
+            <w:pPr>
+              <w:pStyle w:val="HTMLPreformatted"/>
+            </w:pPr>
+            <m:oMath>
+              <m:r>
+                <w:rPr>
+                  <w:rFonts w:ascii="Cambria Math" w:hAnsi="Cambria Math"/>
+                  <w:color w:val="212121"/>
+                  <w:sz w:val="21"/>
+                  <w:szCs w:val="21"/>
+                  <w:shd w:val="clear" w:color="auto" w:fill="FFFFFF"/>
+                </w:rPr>
+                <m:t>±</m:t>
+              </m:r>
+            </m:oMath>
+            <w:r>
+              <w:t>0.0239</w:t>
+            </w:r>
+          </w:p>
+          <w:p/>
+        </w:tc>
+        <w:tc>
+          <w:tcPr>
+            <w:tcW w:w="346" w:type="dxa"/>
+          </w:tcPr>
+          <w:p>
+            <w:pPr>
+              <w:pStyle w:val="HTMLPreformatted"/>
+            </w:pPr>
+            <w:r>
+              <w:t>0.3831</w:t>
+            </w:r>
+          </w:p>
+          <w:p>
+            <w:pPr>
+              <w:pStyle w:val="HTMLPreformatted"/>
+            </w:pPr>
+            <m:oMath>
+              <m:r>
+                <w:rPr>
+                  <w:rFonts w:ascii="Cambria Math" w:hAnsi="Cambria Math"/>
+                  <w:color w:val="212121"/>
+                  <w:sz w:val="21"/>
+                  <w:szCs w:val="21"/>
+                  <w:shd w:val="clear" w:color="auto" w:fill="FFFFFF"/>
+                </w:rPr>
+                <m:t>±</m:t>
+              </m:r>
+            </m:oMath>
+            <w:r>
+              <w:t>0.0093</w:t>
+            </w:r>
+          </w:p>
+          <w:p/>
+        </w:tc>
+        <w:tc>
+          <w:tcPr>
+            <w:tcW w:w="1229" w:type="dxa"/>
           </w:tcPr>
           <w:p>
             <m:oMathPara>
@@ -6215,6 +6846,7 @@
     <w:p/>
     <w:p>
       <w:r>
+        <w:lastRenderedPageBreak/>
         <w:t xml:space="preserve">Arrhythmia </w:t>
       </w:r>
     </w:p>
@@ -7941,6 +8573,7 @@
     <w:p/>
     <w:p>
       <w:r>
+        <w:lastRenderedPageBreak/>
         <w:t>Cifar10</w:t>
       </w:r>
     </w:p>
@@ -8866,7 +9499,6 @@
           </w:tcPr>
           <w:p>
             <w:r>
-              <w:lastRenderedPageBreak/>
               <w:t>L1</w:t>
             </w:r>
           </w:p>
@@ -9431,6 +10063,7 @@
     <w:p/>
     <w:p>
       <w:r>
+        <w:lastRenderedPageBreak/>
         <w:t>SVHN</w:t>
       </w:r>
     </w:p>
@@ -11154,6 +11787,7 @@
           </w:tcPr>
           <w:p>
             <w:r>
+              <w:lastRenderedPageBreak/>
               <w:t>L1</w:t>
             </w:r>
           </w:p>
@@ -11718,7 +12352,6 @@
     <w:p/>
     <w:p>
       <w:r>
-        <w:lastRenderedPageBreak/>
         <w:t>SVHN</w:t>
       </w:r>
     </w:p>
@@ -13976,6 +14609,54 @@
       <w:color w:val="808080"/>
     </w:rPr>
   </w:style>
+  <w:style w:type="paragraph" w:styleId="HTMLPreformatted">
+    <w:name w:val="HTML Preformatted"/>
+    <w:basedOn w:val="Normal"/>
+    <w:link w:val="HTMLPreformattedChar"/>
+    <w:uiPriority w:val="99"/>
+    <w:unhideWhenUsed/>
+    <w:rsid w:val="0040480C"/>
+    <w:pPr>
+      <w:tabs>
+        <w:tab w:val="left" w:pos="916"/>
+        <w:tab w:val="left" w:pos="1832"/>
+        <w:tab w:val="left" w:pos="2748"/>
+        <w:tab w:val="left" w:pos="3664"/>
+        <w:tab w:val="left" w:pos="4580"/>
+        <w:tab w:val="left" w:pos="5496"/>
+        <w:tab w:val="left" w:pos="6412"/>
+        <w:tab w:val="left" w:pos="7328"/>
+        <w:tab w:val="left" w:pos="8244"/>
+        <w:tab w:val="left" w:pos="9160"/>
+        <w:tab w:val="left" w:pos="10076"/>
+        <w:tab w:val="left" w:pos="10992"/>
+        <w:tab w:val="left" w:pos="11908"/>
+        <w:tab w:val="left" w:pos="12824"/>
+        <w:tab w:val="left" w:pos="13740"/>
+        <w:tab w:val="left" w:pos="14656"/>
+      </w:tabs>
+      <w:spacing w:after="0" w:line="240" w:lineRule="auto"/>
+    </w:pPr>
+    <w:rPr>
+      <w:rFonts w:ascii="Courier New" w:eastAsia="Times New Roman" w:hAnsi="Courier New" w:cs="Courier New"/>
+      <w:color w:val="auto"/>
+      <w:sz w:val="20"/>
+      <w:szCs w:val="20"/>
+    </w:rPr>
+  </w:style>
+  <w:style w:type="character" w:customStyle="1" w:styleId="HTMLPreformattedChar">
+    <w:name w:val="HTML Preformatted Char"/>
+    <w:basedOn w:val="DefaultParagraphFont"/>
+    <w:link w:val="HTMLPreformatted"/>
+    <w:uiPriority w:val="99"/>
+    <w:rsid w:val="0040480C"/>
+    <w:rPr>
+      <w:rFonts w:ascii="Courier New" w:eastAsia="Times New Roman" w:hAnsi="Courier New" w:cs="Courier New"/>
+      <w:color w:val="auto"/>
+      <w:sz w:val="20"/>
+      <w:szCs w:val="20"/>
+    </w:rPr>
+  </w:style>
 </w:styles>
 </file>
 

</xml_diff>